<commit_message>
report update + web
</commit_message>
<xml_diff>
--- a/WikiQuery.docx
+++ b/WikiQuery.docx
@@ -44,6 +44,12 @@
       </w:r>
       <w:r>
         <w:t xml:space="preserve">{Linkin_HearT, </w:t>
+      </w:r>
+      <w:r>
+        <w:rPr>
+          <w:color w:val="FF0000"/>
+        </w:rPr>
+        <w:t>YourEmail</w:t>
       </w:r>
       <w:hyperlink r:id="rId7" w:history="1">
         <w:r>
@@ -55,6 +61,12 @@
           <w:t>}@sjtu.edu.cn</w:t>
         </w:r>
       </w:hyperlink>
+    </w:p>
+    <w:p>
+      <w:pPr>
+        <w:pStyle w:val="AbstractHead"/>
+        <w:outlineLvl w:val="0"/>
+      </w:pPr>
     </w:p>
     <w:p>
       <w:pPr>
@@ -220,7 +232,27 @@
         <w:pStyle w:val="Text"/>
       </w:pPr>
       <w:r>
-        <w:t xml:space="preserve">For our project, since we aim to build a general knowledge graph with easy access. We choose the open-source data source, Wikidata. In this report, we first </w:t>
+        <w:t xml:space="preserve">For our project, </w:t>
+      </w:r>
+      <w:r>
+        <w:t>we select Wikidata as the main resource, since it’s well-defined and easy to access. Ba</w:t>
+      </w:r>
+      <w:r>
+        <w:t xml:space="preserve">sed on the data </w:t>
+      </w:r>
+      <w:r>
+        <w:t>source, we perform database construction, optimization, query design on it.</w:t>
+      </w:r>
+    </w:p>
+    <w:p>
+      <w:pPr>
+        <w:pStyle w:val="Text"/>
+      </w:pPr>
+      <w:r>
+        <w:t xml:space="preserve">The report is organized as follows: Section 2 gives an overview on the statistics and some example of data stored in Wikidata; Section 3 considers some </w:t>
+      </w:r>
+      <w:r>
+        <w:t>optimization methods in database construction, based on the observations of data and demand from queries; Section 4 investigated several optimizations in terms on specific queries; Section 5 states about how we deal with natural language queries. Section 6 and 7 evaluate the overall system and suggest some future directions to go.</w:t>
       </w:r>
     </w:p>
     <w:p>
@@ -237,23 +269,24 @@
         <w:pStyle w:val="Text"/>
       </w:pPr>
       <w:r>
-        <w:t>Wikidata is a collaboratively edited knowledge graph, with edit permission to both human and machines. It’s operated by the Wikimedia foundation, which also hosts the various language editions of Wikipedia. After the shutdown of Freebase, the data contained in Freebase is subsequently moved to Wikidata. A special highlight for Wikidata is that for each entity, provenance metadata like references and qualifiers can be included</w:t>
-      </w:r>
-      <w:r>
-        <w:t>.</w:t>
-      </w:r>
-    </w:p>
-    <w:p>
-      <w:pPr>
-        <w:pStyle w:val="Text"/>
-      </w:pPr>
-    </w:p>
-    <w:p>
-      <w:pPr>
-        <w:pStyle w:val="Text"/>
-      </w:pPr>
-      <w:r>
-        <w:t>As illustrated above, an entity in Wikidata has the commonly used label, description and aliases, associated with several statements. Besides, for each statements, it may also have qualifiers (education start time) and references (the statistics is stated in a trackable website). These information are the unique advantages for Wikidata as a complete and convincing source of knowledge graph.</w:t>
+        <w:t>Wikidata is a collaboratively edited knowledge graph, with edit permission to both human and machines. It’s operated by the Wikimedia foundation, which also hosts the various language editions of Wikipedia. After the shutdown of Freebase, the data contained in Freebase is subsequently moved to Wikidata. A special highlight for Wikidata is that for each entity, provenance metadata like references and qualifiers can be included.</w:t>
+      </w:r>
+    </w:p>
+    <w:p>
+      <w:pPr>
+        <w:pStyle w:val="Text"/>
+      </w:pPr>
+    </w:p>
+    <w:p>
+      <w:pPr>
+        <w:pStyle w:val="Text"/>
+      </w:pPr>
+      <w:r>
+        <w:t xml:space="preserve">As illustrated above, an entity in Wikidata has the commonly used label, description and aliases, associated with several statements. Besides, for each statements, it may </w:t>
+      </w:r>
+      <w:r>
+        <w:lastRenderedPageBreak/>
+        <w:t>also have qualifiers (education start time) and references (the statistics is stated in a trackable website). These information are the unique advantages for Wikidata as a complete and convincing source of knowledge graph.</w:t>
       </w:r>
     </w:p>
     <w:p>
@@ -289,8 +322,8 @@
       <w:r>
         <w:rPr>
           <w:noProof/>
+          <w:lang w:eastAsia="zh-CN"/>
         </w:rPr>
-        <w:lastRenderedPageBreak/>
         <w:drawing>
           <wp:anchor distT="0" distB="0" distL="114300" distR="114300" simplePos="0" relativeHeight="251660288" behindDoc="0" locked="0" layoutInCell="1" allowOverlap="1" wp14:anchorId="5B51538B" wp14:editId="59FED662">
             <wp:simplePos x="0" y="0"/>
@@ -372,7 +405,10 @@
       </w:pPr>
       <w:r>
         <w:tab/>
-        <w:t xml:space="preserve">Based on the above analysis, we choose to filter out only high frequency properties and entities without subclass property. By doing this, we can effectively eliminate the storage size. </w:t>
+        <w:t xml:space="preserve">Based on the above analysis, we choose to filter out only high frequency properties and entities without subclass property. </w:t>
+      </w:r>
+      <w:r>
+        <w:t>Specifically, we rank the properties according to their “usage”, i.e., the number of statement related to it, and filter out those with more than 4,000 usages. Also, since some of the properties with type “external-id” would be uninformative in querying, we decide to filter them out. The above process left only 12% of properties, which is around 300, a significant decrease in number.</w:t>
       </w:r>
     </w:p>
     <w:p>
@@ -479,7 +515,21 @@
         <w:t>ER-Model</w:t>
       </w:r>
       <w:r>
-        <w:t xml:space="preserve">]. Note that we also built scripts that can store the </w:t>
+        <w:t xml:space="preserve">]. </w:t>
+      </w:r>
+      <w:r>
+        <w:t xml:space="preserve">This schema is more like a standard triple representation of knowledge: (subject, predicate, object) formed in most knowledge graph system. Besides this, our designation also support qualifiers that further constraint on the triple. </w:t>
+      </w:r>
+    </w:p>
+    <w:p>
+      <w:pPr>
+        <w:pStyle w:val="Text"/>
+      </w:pPr>
+      <w:r>
+        <w:tab/>
+      </w:r>
+      <w:r>
+        <w:t xml:space="preserve">Note that we also built scripts that can store the </w:t>
       </w:r>
       <w:r>
         <w:rPr>
@@ -560,17 +610,6 @@
     </w:p>
     <w:p>
       <w:pPr>
-        <w:pStyle w:val="Text"/>
-      </w:pPr>
-      <w:r>
-        <w:tab/>
-      </w:r>
-      <w:r>
-        <w:tab/>
-      </w:r>
-    </w:p>
-    <w:p>
-      <w:pPr>
         <w:pStyle w:val="SectionHeading"/>
         <w:outlineLvl w:val="0"/>
       </w:pPr>
@@ -595,22 +634,98 @@
       </w:pPr>
       <w:r>
         <w:tab/>
-        <w:t xml:space="preserve">Due to limitation in time and resource, however, we turned to simple and effective template-based QA system. Specifically, we … </w:t>
-      </w:r>
-    </w:p>
-    <w:p>
-      <w:pPr>
-        <w:pStyle w:val="Text"/>
-      </w:pPr>
-      <w:r>
+        <w:t>Due to limitation in time and resource, however, we turned to simple and effective template-ba</w:t>
+      </w:r>
+      <w:r>
+        <w:t xml:space="preserve">sed QA system. We expected our system to query a wide range of answers, which is </w:t>
+      </w:r>
+      <w:r>
+        <w:t>categorized as two types.</w:t>
+      </w:r>
+    </w:p>
+    <w:p>
+      <w:pPr>
+        <w:pStyle w:val="Text"/>
+      </w:pPr>
+      <w:r>
+        <w:lastRenderedPageBreak/>
         <w:tab/>
-        <w:t xml:space="preserve">These templated were integrated in our web application. For more detailed documentation, please </w:t>
+        <w:t>The first type is the v</w:t>
+      </w:r>
+      <w:r>
+        <w:t>alues in statements. We emphasize more on the query of object value. W</w:t>
+      </w:r>
+      <w:r>
+        <w:t xml:space="preserve">e start from 300 selected properties described in Section 2, and articulated several templates target for this property. </w:t>
+      </w:r>
+      <w:r>
+        <w:t>Supposed we want to match queries with properties of “date of birth”, we can use regular expression like “when (is|was) the birthday of ($entity)”. The above expression will extract a half-complete tripe: ($entity, “date of birth”</w:t>
+      </w:r>
+      <w:r>
+        <w:t>, None</w:t>
+      </w:r>
+      <w:r>
+        <w:t xml:space="preserve">), and thus we can query the “claim” table for answer. </w:t>
+      </w:r>
+    </w:p>
+    <w:p>
+      <w:pPr>
+        <w:pStyle w:val="Text"/>
+      </w:pPr>
+      <w:r>
+        <w:tab/>
+        <w:t xml:space="preserve">One thing to note is that we may encounter conditioned queries. Questions like “What’s the population of China?” is ambiguous because we do not consider the specific year. </w:t>
+      </w:r>
+      <w:r>
+        <w:t xml:space="preserve">To deal with this kind of queries, we may need the information about qualifier, which is on </w:t>
+      </w:r>
+      <w:r>
+        <w:rPr>
+          <w:color w:val="FF0000"/>
+        </w:rPr>
+        <w:t>our to-do list</w:t>
+      </w:r>
+      <w:r>
+        <w:t>.</w:t>
+      </w:r>
+    </w:p>
+    <w:p>
+      <w:pPr>
+        <w:pStyle w:val="Text"/>
+      </w:pPr>
+      <w:r>
+        <w:tab/>
+        <w:t>The second type is the d</w:t>
+      </w:r>
+      <w:r>
+        <w:t xml:space="preserve">escription of a subject. Beside querying on triples, people are also interested in knowing the definitions of a subject.  </w:t>
+      </w:r>
+      <w:r>
+        <w:t>This type of question is often highly organized (e.g.: “Who is Obama?”). Thus we can easily extract the query from the template.</w:t>
+      </w:r>
+    </w:p>
+    <w:p>
+      <w:pPr>
+        <w:pStyle w:val="Text"/>
+      </w:pPr>
+      <w:r>
+        <w:tab/>
+        <w:t xml:space="preserve">These templated were integrated in </w:t>
+      </w:r>
+      <w:r>
+        <w:t xml:space="preserve">the “natural language querying” part of </w:t>
+      </w:r>
+      <w:r>
+        <w:t xml:space="preserve">our web application. For more detailed documentation, please </w:t>
       </w:r>
       <w:r>
         <w:t xml:space="preserve">turn to </w:t>
       </w:r>
       <w:r>
         <w:t>our demo website.</w:t>
+      </w:r>
+      <w:r>
+        <w:t xml:space="preserve"> </w:t>
       </w:r>
     </w:p>
     <w:p>
@@ -633,19 +748,22 @@
         <w:t>.</w:t>
       </w:r>
       <w:r>
-        <w:t xml:space="preserve"> Future work can be considered in the following two parts: </w:t>
-      </w:r>
-    </w:p>
-    <w:p>
-      <w:pPr>
-        <w:pStyle w:val="Text"/>
-        <w:numPr>
-          <w:ilvl w:val="0"/>
-          <w:numId w:val="4"/>
-        </w:numPr>
-      </w:pPr>
-      <w:r>
-        <w:t>The efficiency in database design. Despite simplifying schema, we are not satisfied with the speed of data import. We also believe there leaves much room for improvement: we can try using [</w:t>
+        <w:t xml:space="preserve"> There may be a lost f</w:t>
+      </w:r>
+      <w:r>
+        <w:t xml:space="preserve">uture work can be considered in the following two parts: </w:t>
+      </w:r>
+    </w:p>
+    <w:p>
+      <w:pPr>
+        <w:pStyle w:val="Text"/>
+      </w:pPr>
+      <w:r>
+        <w:tab/>
+        <w:t xml:space="preserve">Firstly, on issues of </w:t>
+      </w:r>
+      <w:r>
+        <w:t>efficiency in database design. Despite simplifying schema, we are not satisfied with the speed of data import. We also believe there leaves much room for improvement: we can try using [</w:t>
       </w:r>
       <w:r>
         <w:rPr>
@@ -669,13 +787,13 @@
     <w:p>
       <w:pPr>
         <w:pStyle w:val="Text"/>
-        <w:numPr>
-          <w:ilvl w:val="0"/>
-          <w:numId w:val="4"/>
-        </w:numPr>
-      </w:pPr>
-      <w:r>
-        <w:t xml:space="preserve">Deliberation in KB-QA system. </w:t>
+      </w:pPr>
+      <w:r>
+        <w:tab/>
+        <w:t>Beside, we can deliberate more into</w:t>
+      </w:r>
+      <w:r>
+        <w:t xml:space="preserve"> KB-QA system. </w:t>
       </w:r>
       <w:r>
         <w:t>A more systematic way to do KB-QA, which has once populated during 2000s, is to do semantic parsing first, retrieving a more structured information about the sentence. Then we can convert the sentence into first-order logic (</w:t>
@@ -692,23 +810,19 @@
         <w:t>-calculus</w:t>
       </w:r>
       <w:r>
-        <w:t>) and directly query from standard knowledge base. This is a simple but effective direction to go.</w:t>
+        <w:t xml:space="preserve">) and directly query from standard knowledge base. This is a simple but effective direction to go. </w:t>
+      </w:r>
+    </w:p>
+    <w:p>
+      <w:pPr>
+        <w:pStyle w:val="SectionHeading"/>
+        <w:outlineLvl w:val="0"/>
+      </w:pPr>
+      <w:r>
+        <w:t>Conclusion</w:t>
       </w:r>
       <w:bookmarkStart w:id="0" w:name="_GoBack"/>
       <w:bookmarkEnd w:id="0"/>
-      <w:r>
-        <w:t xml:space="preserve"> </w:t>
-      </w:r>
-    </w:p>
-    <w:p>
-      <w:pPr>
-        <w:pStyle w:val="SectionHeading"/>
-        <w:outlineLvl w:val="0"/>
-      </w:pPr>
-      <w:r>
-        <w:lastRenderedPageBreak/>
-        <w:t>Conclusion</w:t>
-      </w:r>
     </w:p>
     <w:p>
       <w:pPr>
@@ -795,7 +909,10 @@
         <w:pStyle w:val="References"/>
       </w:pPr>
       <w:r>
-        <w:t xml:space="preserve">Denny Vrandeciˇ c and Markus Krötzsch. Wikidata: a Free ´ Collaborative Knowledge Base. </w:t>
+        <w:t>Denny Vrandeci</w:t>
+      </w:r>
+      <w:r>
+        <w:t xml:space="preserve">c and Markus Krötzsch. Wikidata: a Free ´ Collaborative Knowledge Base. </w:t>
       </w:r>
       <w:r>
         <w:rPr>
@@ -912,9 +1029,6 @@
     <w:p>
       <w:pPr>
         <w:pStyle w:val="References"/>
-        <w:rPr>
-          <w:i/>
-        </w:rPr>
         <w:sectPr>
           <w:type w:val="continuous"/>
           <w:pgSz w:w="12240" w:h="15840"/>
@@ -1012,13 +1126,7 @@
         <w:pStyle w:val="Text"/>
       </w:pPr>
       <w:r>
-        <w:t>The text below a second-level heading begins without i</w:t>
-      </w:r>
-      <w:r>
-        <w:t>n</w:t>
-      </w:r>
-      <w:r>
-        <w:t xml:space="preserve">dentation. This is example text. It is 10 point Times New Roman. </w:t>
+        <w:t xml:space="preserve">The text below a second-level heading begins without indentation. This is example text. It is 10 point Times New Roman. </w:t>
       </w:r>
     </w:p>
     <w:p>
@@ -1148,6 +1256,95 @@
 <file path=word/numbering.xml><?xml version="1.0" encoding="utf-8"?>
 <w:numbering xmlns:wpc="http://schemas.microsoft.com/office/word/2010/wordprocessingCanvas" xmlns:cx="http://schemas.microsoft.com/office/drawing/2014/chartex" xmlns:cx1="http://schemas.microsoft.com/office/drawing/2015/9/8/chartex" xmlns:cx2="http://schemas.microsoft.com/office/drawing/2015/10/21/chartex" xmlns:mc="http://schemas.openxmlformats.org/markup-compatibility/2006" xmlns:o="urn:schemas-microsoft-com:office:office" xmlns:r="http://schemas.openxmlformats.org/officeDocument/2006/relationships" xmlns:m="http://schemas.openxmlformats.org/officeDocument/2006/math" xmlns:v="urn:schemas-microsoft-com:vml" xmlns:wp14="http://schemas.microsoft.com/office/word/2010/wordprocessingDrawing" xmlns:wp="http://schemas.openxmlformats.org/drawingml/2006/wordprocessingDrawing" xmlns:w10="urn:schemas-microsoft-com:office:word" xmlns:w="http://schemas.openxmlformats.org/wordprocessingml/2006/main" xmlns:w14="http://schemas.microsoft.com/office/word/2010/wordml" xmlns:w15="http://schemas.microsoft.com/office/word/2012/wordml" xmlns:w16se="http://schemas.microsoft.com/office/word/2015/wordml/symex" xmlns:wpg="http://schemas.microsoft.com/office/word/2010/wordprocessingGroup" xmlns:wpi="http://schemas.microsoft.com/office/word/2010/wordprocessingInk" xmlns:wne="http://schemas.microsoft.com/office/word/2006/wordml" xmlns:wps="http://schemas.microsoft.com/office/word/2010/wordprocessingShape" mc:Ignorable="w14 w15 w16se wp14">
   <w:abstractNum w:abstractNumId="0" w15:restartNumberingAfterBreak="0">
+    <w:nsid w:val="05210272"/>
+    <w:multiLevelType w:val="hybridMultilevel"/>
+    <w:tmpl w:val="0792A8F8"/>
+    <w:lvl w:ilvl="0" w:tplc="0409000F">
+      <w:start w:val="1"/>
+      <w:numFmt w:val="decimal"/>
+      <w:lvlText w:val="%1."/>
+      <w:lvlJc w:val="left"/>
+      <w:pPr>
+        <w:ind w:left="720" w:hanging="360"/>
+      </w:pPr>
+      <w:rPr>
+        <w:rFonts w:hint="default"/>
+      </w:rPr>
+    </w:lvl>
+    <w:lvl w:ilvl="1" w:tplc="04090019" w:tentative="1">
+      <w:start w:val="1"/>
+      <w:numFmt w:val="lowerLetter"/>
+      <w:lvlText w:val="%2."/>
+      <w:lvlJc w:val="left"/>
+      <w:pPr>
+        <w:ind w:left="1440" w:hanging="360"/>
+      </w:pPr>
+    </w:lvl>
+    <w:lvl w:ilvl="2" w:tplc="0409001B" w:tentative="1">
+      <w:start w:val="1"/>
+      <w:numFmt w:val="lowerRoman"/>
+      <w:lvlText w:val="%3."/>
+      <w:lvlJc w:val="right"/>
+      <w:pPr>
+        <w:ind w:left="2160" w:hanging="180"/>
+      </w:pPr>
+    </w:lvl>
+    <w:lvl w:ilvl="3" w:tplc="0409000F" w:tentative="1">
+      <w:start w:val="1"/>
+      <w:numFmt w:val="decimal"/>
+      <w:lvlText w:val="%4."/>
+      <w:lvlJc w:val="left"/>
+      <w:pPr>
+        <w:ind w:left="2880" w:hanging="360"/>
+      </w:pPr>
+    </w:lvl>
+    <w:lvl w:ilvl="4" w:tplc="04090019" w:tentative="1">
+      <w:start w:val="1"/>
+      <w:numFmt w:val="lowerLetter"/>
+      <w:lvlText w:val="%5."/>
+      <w:lvlJc w:val="left"/>
+      <w:pPr>
+        <w:ind w:left="3600" w:hanging="360"/>
+      </w:pPr>
+    </w:lvl>
+    <w:lvl w:ilvl="5" w:tplc="0409001B" w:tentative="1">
+      <w:start w:val="1"/>
+      <w:numFmt w:val="lowerRoman"/>
+      <w:lvlText w:val="%6."/>
+      <w:lvlJc w:val="right"/>
+      <w:pPr>
+        <w:ind w:left="4320" w:hanging="180"/>
+      </w:pPr>
+    </w:lvl>
+    <w:lvl w:ilvl="6" w:tplc="0409000F" w:tentative="1">
+      <w:start w:val="1"/>
+      <w:numFmt w:val="decimal"/>
+      <w:lvlText w:val="%7."/>
+      <w:lvlJc w:val="left"/>
+      <w:pPr>
+        <w:ind w:left="5040" w:hanging="360"/>
+      </w:pPr>
+    </w:lvl>
+    <w:lvl w:ilvl="7" w:tplc="04090019" w:tentative="1">
+      <w:start w:val="1"/>
+      <w:numFmt w:val="lowerLetter"/>
+      <w:lvlText w:val="%8."/>
+      <w:lvlJc w:val="left"/>
+      <w:pPr>
+        <w:ind w:left="5760" w:hanging="360"/>
+      </w:pPr>
+    </w:lvl>
+    <w:lvl w:ilvl="8" w:tplc="0409001B" w:tentative="1">
+      <w:start w:val="1"/>
+      <w:numFmt w:val="lowerRoman"/>
+      <w:lvlText w:val="%9."/>
+      <w:lvlJc w:val="right"/>
+      <w:pPr>
+        <w:ind w:left="6480" w:hanging="180"/>
+      </w:pPr>
+    </w:lvl>
+  </w:abstractNum>
+  <w:abstractNum w:abstractNumId="1" w15:restartNumberingAfterBreak="0">
     <w:nsid w:val="115D60DF"/>
     <w:multiLevelType w:val="hybridMultilevel"/>
     <w:tmpl w:val="453099CE"/>
@@ -1260,7 +1457,7 @@
       </w:rPr>
     </w:lvl>
   </w:abstractNum>
-  <w:abstractNum w:abstractNumId="1" w15:restartNumberingAfterBreak="0">
+  <w:abstractNum w:abstractNumId="2" w15:restartNumberingAfterBreak="0">
     <w:nsid w:val="14A8254B"/>
     <w:multiLevelType w:val="hybridMultilevel"/>
     <w:tmpl w:val="B3BCBE04"/>
@@ -1349,7 +1546,7 @@
       </w:pPr>
     </w:lvl>
   </w:abstractNum>
-  <w:abstractNum w:abstractNumId="2" w15:restartNumberingAfterBreak="0">
+  <w:abstractNum w:abstractNumId="3" w15:restartNumberingAfterBreak="0">
     <w:nsid w:val="16102691"/>
     <w:multiLevelType w:val="hybridMultilevel"/>
     <w:tmpl w:val="CF7A14EA"/>
@@ -1438,7 +1635,7 @@
       </w:pPr>
     </w:lvl>
   </w:abstractNum>
-  <w:abstractNum w:abstractNumId="3" w15:restartNumberingAfterBreak="0">
+  <w:abstractNum w:abstractNumId="4" w15:restartNumberingAfterBreak="0">
     <w:nsid w:val="6EF16947"/>
     <w:multiLevelType w:val="hybridMultilevel"/>
     <w:tmpl w:val="03E4BC9A"/>
@@ -1528,16 +1725,19 @@
     </w:lvl>
   </w:abstractNum>
   <w:num w:numId="1">
-    <w:abstractNumId w:val="0"/>
+    <w:abstractNumId w:val="1"/>
   </w:num>
   <w:num w:numId="2">
-    <w:abstractNumId w:val="1"/>
+    <w:abstractNumId w:val="2"/>
   </w:num>
   <w:num w:numId="3">
-    <w:abstractNumId w:val="2"/>
+    <w:abstractNumId w:val="3"/>
   </w:num>
   <w:num w:numId="4">
-    <w:abstractNumId w:val="3"/>
+    <w:abstractNumId w:val="4"/>
+  </w:num>
+  <w:num w:numId="5">
+    <w:abstractNumId w:val="0"/>
   </w:num>
 </w:numbering>
 </file>
@@ -1940,6 +2140,7 @@
   <w:style w:type="character" w:default="1" w:styleId="DefaultParagraphFont">
     <w:name w:val="Default Paragraph Font"/>
     <w:uiPriority w:val="1"/>
+    <w:semiHidden/>
     <w:unhideWhenUsed/>
   </w:style>
   <w:style w:type="table" w:default="1" w:styleId="TableNormal">

</xml_diff>

<commit_message>
web imporv + api
</commit_message>
<xml_diff>
--- a/WikiQuery.docx
+++ b/WikiQuery.docx
@@ -58,15 +58,15 @@
         <w:br/>
       </w:r>
       <w:r>
-        <w:t xml:space="preserve">{Linkin_HearT, </w:t>
-      </w:r>
-      <w:r>
-        <w:rPr>
-          <w:color w:val="FF0000"/>
-        </w:rPr>
-        <w:t>YourEmail</w:t>
-      </w:r>
-      <w:hyperlink r:id="rId7" w:history="1">
+        <w:t>{Linkin_</w:t>
+      </w:r>
+      <w:r>
+        <w:t xml:space="preserve">HearT, </w:t>
+      </w:r>
+      <w:r>
+        <w:t>573944287</w:t>
+      </w:r>
+      <w:hyperlink r:id="rId8" w:history="1">
         <w:r>
           <w:rPr>
             <w:rStyle w:val="Hyperlink"/>
@@ -119,13 +119,7 @@
         <w:t>one of the largest open-source knowledge base available</w:t>
       </w:r>
       <w:r>
-        <w:t xml:space="preserve"> and </w:t>
-      </w:r>
-      <w:r>
-        <w:t>analyzed the data structure in</w:t>
-      </w:r>
-      <w:r>
-        <w:t xml:space="preserve"> it</w:t>
+        <w:t xml:space="preserve"> and analyzed the data structure in it</w:t>
       </w:r>
       <w:r>
         <w:t>. Based on several insights on data</w:t>
@@ -149,13 +143,16 @@
         <w:t xml:space="preserve"> our design made a </w:t>
       </w:r>
       <w:r>
-        <w:rPr>
-          <w:color w:val="FF0000"/>
-        </w:rPr>
-        <w:t>40%</w:t>
-      </w:r>
-      <w:r>
-        <w:t xml:space="preserve"> speed up compare</w:t>
+        <w:t xml:space="preserve">significant </w:t>
+      </w:r>
+      <w:r>
+        <w:t xml:space="preserve">speed up </w:t>
+      </w:r>
+      <w:r>
+        <w:t xml:space="preserve">in recursive </w:t>
+      </w:r>
+      <w:r>
+        <w:t>compare</w:t>
       </w:r>
       <w:r>
         <w:t>d to baseline. Also, we design</w:t>
@@ -198,6 +195,7 @@
       <w:r>
         <w:rPr>
           <w:noProof/>
+          <w:lang w:eastAsia="zh-CN"/>
         </w:rPr>
         <mc:AlternateContent>
           <mc:Choice Requires="wps">
@@ -303,6 +301,7 @@
                                 <w:rFonts w:ascii="Times New Roman" w:eastAsia="Times New Roman" w:hAnsi="Times New Roman" w:cs="Times New Roman"/>
                                 <w:i w:val="0"/>
                                 <w:iCs w:val="0"/>
+                                <w:noProof/>
                                 <w:color w:val="auto"/>
                                 <w:sz w:val="20"/>
                                 <w:szCs w:val="20"/>
@@ -431,6 +430,7 @@
                           <w:rFonts w:ascii="Times New Roman" w:eastAsia="Times New Roman" w:hAnsi="Times New Roman" w:cs="Times New Roman"/>
                           <w:i w:val="0"/>
                           <w:iCs w:val="0"/>
+                          <w:noProof/>
                           <w:color w:val="auto"/>
                           <w:sz w:val="20"/>
                           <w:szCs w:val="20"/>
@@ -500,7 +500,7 @@
                     <pic:cNvPicPr/>
                   </pic:nvPicPr>
                   <pic:blipFill>
-                    <a:blip r:embed="rId8" cstate="print">
+                    <a:blip r:embed="rId9" cstate="print">
                       <a:extLst>
                         <a:ext uri="{28A0092B-C50C-407E-A947-70E740481C1C}">
                           <a14:useLocalDpi xmlns:a14="http://schemas.microsoft.com/office/drawing/2010/main" val="0"/>
@@ -723,7 +723,7 @@
                     <pic:cNvPicPr/>
                   </pic:nvPicPr>
                   <pic:blipFill>
-                    <a:blip r:embed="rId9" cstate="print">
+                    <a:blip r:embed="rId10" cstate="print">
                       <a:extLst>
                         <a:ext uri="{28A0092B-C50C-407E-A947-70E740481C1C}">
                           <a14:useLocalDpi xmlns:a14="http://schemas.microsoft.com/office/drawing/2010/main" val="0"/>
@@ -1124,27 +1124,13 @@
       </w:pPr>
       <w:r>
         <w:tab/>
-      </w:r>
-      <w:r>
-        <w:t xml:space="preserve"> </w:t>
-      </w:r>
-      <w:r>
-        <w:t>A</w:t>
-      </w:r>
-      <w:r>
-        <w:t xml:space="preserve">ccording to the official report released in Oct. 2015 (See Figure 2), over 25% of the entities does not have a subclass/instance of as its property (Illustrated as gray), which means it may be isolated and less informative. </w:t>
-      </w:r>
-      <w:r>
-        <w:t xml:space="preserve">Also, we found some of the entities does not even have a label with it, and the portion of these data takes up to </w:t>
+        <w:t xml:space="preserve"> According to the official report released in Oct. 2015 (See Figure 2), over 25% of the entities does not have a subclass/instance of as its property (Illustrated as gray), which means it may be isolated and less informative. Also, we found some of the entities does not even have a label with it, and the portion of these data takes up to </w:t>
       </w:r>
       <w:r>
         <w:t>32%.</w:t>
       </w:r>
       <w:r>
-        <w:t xml:space="preserve"> </w:t>
-      </w:r>
-      <w:r>
-        <w:t>Besides, a</w:t>
+        <w:t xml:space="preserve"> Besides, a</w:t>
       </w:r>
       <w:r>
         <w:t xml:space="preserve">ccording to our </w:t>
@@ -1201,7 +1187,10 @@
         <w:t xml:space="preserve">we consider our schema from perspective of </w:t>
       </w:r>
       <w:r>
-        <w:t xml:space="preserve">demanded queries, from which we observed some </w:t>
+        <w:t>required</w:t>
+      </w:r>
+      <w:r>
+        <w:t xml:space="preserve"> queries, from which we observed some </w:t>
       </w:r>
       <w:r>
         <w:t xml:space="preserve">insights, and made </w:t>
@@ -1217,192 +1206,187 @@
       <w:pPr>
         <w:pStyle w:val="Text"/>
       </w:pPr>
+      <w:r>
+        <w:rPr>
+          <w:b/>
+        </w:rPr>
+        <w:tab/>
+      </w:r>
+      <w:r>
+        <w:rPr>
+          <w:b/>
+        </w:rPr>
+        <w:t>Drop the “Reference”</w:t>
+      </w:r>
+      <w:r>
+        <w:rPr>
+          <w:b/>
+        </w:rPr>
+        <w:t xml:space="preserve"> t</w:t>
+      </w:r>
+      <w:r>
+        <w:rPr>
+          <w:b/>
+        </w:rPr>
+        <w:t>able</w:t>
+      </w:r>
+      <w:r>
+        <w:t>. Since no query asks to illustrate the source of data for statement, w</w:t>
+      </w:r>
+      <w:r>
+        <w:t xml:space="preserve">e found </w:t>
+      </w:r>
+      <w:r>
+        <w:t xml:space="preserve">the </w:t>
+      </w:r>
+      <w:r>
+        <w:t>table</w:t>
+      </w:r>
+      <w:r>
+        <w:t xml:space="preserve"> </w:t>
+      </w:r>
+      <w:r>
+        <w:t>“Reference</w:t>
+      </w:r>
+      <w:r>
+        <w:t>” to</w:t>
+      </w:r>
+      <w:r>
+        <w:t xml:space="preserve"> be useless in such a condition</w:t>
+      </w:r>
+      <w:r>
+        <w:t>. T</w:t>
+      </w:r>
+      <w:r>
+        <w:t xml:space="preserve">hus we choose to discard it in database we actually stored. Same reason is also </w:t>
+      </w:r>
+      <w:r>
+        <w:t>applicable for “Sitelink” and “B</w:t>
+      </w:r>
+      <w:r>
+        <w:t>adge”.</w:t>
+      </w:r>
+      <w:r>
+        <w:t xml:space="preserve"> </w:t>
+      </w:r>
     </w:p>
     <w:p>
       <w:pPr>
         <w:pStyle w:val="Text"/>
-        <w:numPr>
-          <w:ilvl w:val="0"/>
-          <w:numId w:val="3"/>
-        </w:numPr>
       </w:pPr>
       <w:r>
         <w:rPr>
           <w:b/>
         </w:rPr>
-        <w:t>Drop the “Reference”</w:t>
+        <w:tab/>
       </w:r>
       <w:r>
         <w:rPr>
           <w:b/>
         </w:rPr>
-        <w:t xml:space="preserve"> t</w:t>
+        <w:t>Ignore d</w:t>
       </w:r>
       <w:r>
         <w:rPr>
           <w:b/>
         </w:rPr>
-        <w:t>able</w:t>
-      </w:r>
-      <w:r>
-        <w:t>. S</w:t>
-      </w:r>
-      <w:r>
-        <w:t>ince no query asks to illustrate the source of data</w:t>
-      </w:r>
-      <w:r>
-        <w:t xml:space="preserve"> for statement, w</w:t>
-      </w:r>
-      <w:r>
-        <w:t xml:space="preserve">e found </w:t>
-      </w:r>
-      <w:r>
-        <w:t xml:space="preserve">the </w:t>
-      </w:r>
-      <w:r>
-        <w:t>table</w:t>
-      </w:r>
-      <w:r>
-        <w:t xml:space="preserve"> </w:t>
-      </w:r>
-      <w:r>
-        <w:t>“Reference</w:t>
-      </w:r>
-      <w:r>
-        <w:t>” to</w:t>
-      </w:r>
-      <w:r>
-        <w:t xml:space="preserve"> be useless in such a condition</w:t>
-      </w:r>
-      <w:r>
-        <w:t>. T</w:t>
-      </w:r>
-      <w:r>
-        <w:t xml:space="preserve">hus we choose to discard it in database we actually stored. Same reason is also </w:t>
-      </w:r>
-      <w:r>
-        <w:t>applicable for “Sitelink” and “B</w:t>
-      </w:r>
-      <w:r>
-        <w:t>adge”.</w:t>
-      </w:r>
-      <w:r>
-        <w:t xml:space="preserve"> </w:t>
+        <w:t xml:space="preserve">ifference </w:t>
+      </w:r>
+      <w:r>
+        <w:rPr>
+          <w:b/>
+        </w:rPr>
+        <w:t>in d</w:t>
+      </w:r>
+      <w:r>
+        <w:rPr>
+          <w:b/>
+        </w:rPr>
+        <w:t>atavalue</w:t>
+      </w:r>
+      <w:r>
+        <w:rPr>
+          <w:b/>
+        </w:rPr>
+        <w:t>s</w:t>
+      </w:r>
+      <w:r>
+        <w:t xml:space="preserve">. </w:t>
+      </w:r>
+      <w:r>
+        <w:t>The original JSON f</w:t>
+      </w:r>
+      <w:r>
+        <w:t>ile classifies datavalues into six</w:t>
+      </w:r>
+      <w:r>
+        <w:t xml:space="preserve"> value types</w:t>
+      </w:r>
+      <w:r>
+        <w:t xml:space="preserve"> (such as Time, Quantity, Globecoordinate)</w:t>
+      </w:r>
+      <w:r>
+        <w:t xml:space="preserve">, and assigned different structures to them. </w:t>
+      </w:r>
+      <w:r>
+        <w:t>While it’s a wise choice to make statements as clear as possible, o</w:t>
+      </w:r>
+      <w:r>
+        <w:t>ur queries, however, do not ask for values</w:t>
+      </w:r>
+      <w:r>
+        <w:t xml:space="preserve"> in</w:t>
+      </w:r>
+      <w:r>
+        <w:t xml:space="preserve"> such details (e.g. the precision for a </w:t>
+      </w:r>
+      <w:r>
+        <w:t xml:space="preserve">quantity </w:t>
+      </w:r>
+      <w:r>
+        <w:t xml:space="preserve">measurement). Also, design datavalues with different structure would require </w:t>
+      </w:r>
+      <w:r>
+        <w:t>different tables,</w:t>
+      </w:r>
+      <w:r>
+        <w:t xml:space="preserve"> which </w:t>
+      </w:r>
+      <w:r>
+        <w:t>may yield inefficiencies and possible redundancies</w:t>
+      </w:r>
+      <w:r>
+        <w:t>. Based on the above two reasons, we choose to concatenate the information of a value into a human-friendl</w:t>
+      </w:r>
+      <w:r>
+        <w:t>y format. Take the “G</w:t>
+      </w:r>
+      <w:r>
+        <w:t>lobecoordinate” for example, w</w:t>
+      </w:r>
+      <w:r>
+        <w:t xml:space="preserve">e may only store a string, </w:t>
+      </w:r>
+      <w:r>
+        <w:t>representing latitude and longitude of a place</w:t>
+      </w:r>
+      <w:r>
+        <w:t>, as a filed in table “Claim”</w:t>
+      </w:r>
+      <w:r>
+        <w:t>. That’s enough for querying.</w:t>
       </w:r>
     </w:p>
     <w:p>
       <w:pPr>
         <w:pStyle w:val="Text"/>
-        <w:numPr>
-          <w:ilvl w:val="0"/>
-          <w:numId w:val="3"/>
-        </w:numPr>
       </w:pPr>
       <w:r>
         <w:rPr>
           <w:b/>
         </w:rPr>
-        <w:t>Ignore d</w:t>
-      </w:r>
-      <w:r>
-        <w:rPr>
-          <w:b/>
-        </w:rPr>
-        <w:t xml:space="preserve">ifference </w:t>
-      </w:r>
-      <w:r>
-        <w:rPr>
-          <w:b/>
-        </w:rPr>
-        <w:t>in d</w:t>
-      </w:r>
-      <w:r>
-        <w:rPr>
-          <w:b/>
-        </w:rPr>
-        <w:t>atavalue</w:t>
-      </w:r>
-      <w:r>
-        <w:rPr>
-          <w:b/>
-        </w:rPr>
-        <w:t>s</w:t>
-      </w:r>
-      <w:r>
-        <w:t xml:space="preserve">. </w:t>
-      </w:r>
-      <w:r>
-        <w:t>The original JSON f</w:t>
-      </w:r>
-      <w:r>
-        <w:t>ile classifies datavalues into six</w:t>
-      </w:r>
-      <w:r>
-        <w:t xml:space="preserve"> value types</w:t>
-      </w:r>
-      <w:r>
-        <w:t xml:space="preserve"> (such as Time, Quantity, Globecoordinate)</w:t>
-      </w:r>
-      <w:r>
-        <w:t xml:space="preserve">, and assigned different structures to them. </w:t>
-      </w:r>
-      <w:r>
-        <w:t>While it’s a wise choice to make statements as clear as possible, o</w:t>
-      </w:r>
-      <w:r>
-        <w:t>ur queries, however, do not ask for values</w:t>
-      </w:r>
-      <w:r>
-        <w:t xml:space="preserve"> in</w:t>
-      </w:r>
-      <w:r>
-        <w:t xml:space="preserve"> such details (e.g. the precision for a </w:t>
-      </w:r>
-      <w:r>
-        <w:t xml:space="preserve">quantity </w:t>
-      </w:r>
-      <w:r>
-        <w:t xml:space="preserve">measurement). Also, design datavalues with different structure would require </w:t>
-      </w:r>
-      <w:r>
-        <w:t>different tables,</w:t>
-      </w:r>
-      <w:r>
-        <w:t xml:space="preserve"> which </w:t>
-      </w:r>
-      <w:r>
-        <w:t>may yield inefficiencies and possible redundancies</w:t>
-      </w:r>
-      <w:r>
-        <w:t>. Based on the above two reasons, we choose to concatenate the information of a value into a human-friendl</w:t>
-      </w:r>
-      <w:r>
-        <w:t>y format. Take the “G</w:t>
-      </w:r>
-      <w:r>
-        <w:t>lobecoordinate” for example, w</w:t>
-      </w:r>
-      <w:r>
-        <w:t xml:space="preserve">e may only store a string, </w:t>
-      </w:r>
-      <w:r>
-        <w:t>representing latitude and longitude of a place</w:t>
-      </w:r>
-      <w:r>
-        <w:t>, as a filed in table “Claim”</w:t>
-      </w:r>
-      <w:r>
-        <w:t>. That’s enough for querying.</w:t>
-      </w:r>
-    </w:p>
-    <w:p>
-      <w:pPr>
-        <w:pStyle w:val="Text"/>
-        <w:numPr>
-          <w:ilvl w:val="0"/>
-          <w:numId w:val="3"/>
-        </w:numPr>
-      </w:pPr>
+        <w:tab/>
+      </w:r>
       <w:r>
         <w:rPr>
           <w:b/>
@@ -1497,6 +1481,15 @@
       </w:pPr>
       <w:r>
         <w:tab/>
+        <w:t>The schema refinement leads to a huge deduction in time spent, from 15min per 10,000 entities to 40s.</w:t>
+      </w:r>
+    </w:p>
+    <w:p>
+      <w:pPr>
+        <w:pStyle w:val="Text"/>
+      </w:pPr>
+      <w:r>
+        <w:tab/>
       </w:r>
       <w:r>
         <w:t xml:space="preserve">Note that we also built scripts that can store the </w:t>
@@ -1522,40 +1515,8 @@
       <w:r>
         <w:t>.</w:t>
       </w:r>
-    </w:p>
-    <w:p>
-      <w:pPr>
-        <w:pStyle w:val="Text"/>
-      </w:pPr>
-      <w:r>
-        <w:tab/>
-      </w:r>
-      <w:r>
-        <w:rPr>
-          <w:color w:val="FF0000"/>
-        </w:rPr>
-        <w:t>The schema refinement leads to a huge deduction in time spent, from 15min per 10,000 entities to 40s.</w:t>
-      </w:r>
-    </w:p>
-    <w:p>
-      <w:pPr>
-        <w:pStyle w:val="Text"/>
-      </w:pPr>
-      <w:r>
-        <w:tab/>
-        <w:t>[</w:t>
-      </w:r>
-      <w:r>
-        <w:rPr>
-          <w:color w:val="FF0000"/>
-        </w:rPr>
-        <w:t>Add</w:t>
-      </w:r>
-      <w:r>
-        <w:t>: anything you wanna say about storage type, foreign key???]</w:t>
-      </w:r>
-      <w:r>
-        <w:t xml:space="preserve">  </w:t>
+      <w:r>
+        <w:t xml:space="preserve"> </w:t>
       </w:r>
     </w:p>
     <w:p>
@@ -1572,21 +1533,56 @@
         <w:pStyle w:val="Text"/>
       </w:pPr>
       <w:r>
-        <w:t>The above constructed schema would serve as a general purpose knowledge graph without much specifications. For the designed queries, we can perform ever better by building individual optimizations.</w:t>
+        <w:t xml:space="preserve">The above constructed schema would serve as a </w:t>
+      </w:r>
+      <w:r>
+        <w:t>general-purpose</w:t>
+      </w:r>
+      <w:r>
+        <w:t xml:space="preserve"> knowledge graph without much specifications. For the</w:t>
+      </w:r>
+      <w:r>
+        <w:t xml:space="preserve"> required</w:t>
+      </w:r>
+      <w:r>
+        <w:t xml:space="preserve"> queries,</w:t>
+      </w:r>
+      <w:r>
+        <w:t xml:space="preserve"> however,</w:t>
+      </w:r>
+      <w:r>
+        <w:t xml:space="preserve"> we can perform ever better by building individual optimizations.</w:t>
+      </w:r>
+      <w:r>
+        <w:t xml:space="preserve"> In this section, we will discuss the optimization on required tables</w:t>
+      </w:r>
+      <w:r>
+        <w:t>.</w:t>
       </w:r>
     </w:p>
     <w:p>
       <w:pPr>
         <w:pStyle w:val="Text"/>
-      </w:pPr>
-      <w:r>
-        <w:t>[Better add some experiment results and theoretical explanations in it!]</w:t>
-      </w:r>
-    </w:p>
-    <w:p>
-      <w:pPr>
-        <w:pStyle w:val="SectionHeading"/>
-        <w:outlineLvl w:val="0"/>
+        <w:rPr>
+          <w:rFonts w:eastAsiaTheme="minorEastAsia"/>
+          <w:lang w:eastAsia="zh-CN"/>
+        </w:rPr>
+      </w:pPr>
+      <w:r>
+        <w:tab/>
+        <w:t xml:space="preserve">Note that all queries below are based on our constructed schema. Due to time and space limitation, we do not import all data into SQL. </w:t>
+      </w:r>
+      <w:r>
+        <w:t xml:space="preserve">Among all 20 million entities and associated statements, we proceeded to over half the process (10,300,000 entities). </w:t>
+      </w:r>
+    </w:p>
+    <w:p>
+      <w:pPr>
+        <w:pStyle w:val="Text"/>
+        <w:rPr>
+          <w:rFonts w:eastAsia="SimSun"/>
+          <w:lang w:eastAsia="zh-CN"/>
+        </w:rPr>
       </w:pPr>
       <w:r>
         <w:rPr>
@@ -1599,11 +1595,11 @@
             <w:drawing>
               <wp:anchor distT="0" distB="0" distL="114300" distR="114300" simplePos="0" relativeHeight="251675648" behindDoc="0" locked="0" layoutInCell="1" allowOverlap="1" wp14:anchorId="3B6A86F5" wp14:editId="00C840CC">
                 <wp:simplePos x="0" y="0"/>
-                <wp:positionH relativeFrom="margin">
-                  <wp:align>right</wp:align>
+                <wp:positionH relativeFrom="column">
+                  <wp:align>left</wp:align>
                 </wp:positionH>
                 <wp:positionV relativeFrom="paragraph">
-                  <wp:posOffset>2710240</wp:posOffset>
+                  <wp:posOffset>2746626</wp:posOffset>
                 </wp:positionV>
                 <wp:extent cx="6395085" cy="255905"/>
                 <wp:effectExtent l="0" t="0" r="5715" b="0"/>
@@ -1689,14 +1685,14 @@
               </wp:anchor>
             </w:drawing>
           </mc:Choice>
-          <mc:Fallback>
+          <mc:Fallback xmlns:cx5="http://schemas.microsoft.com/office/drawing/2016/5/11/chartex" xmlns:cx4="http://schemas.microsoft.com/office/drawing/2016/5/10/chartex" xmlns:cx3="http://schemas.microsoft.com/office/drawing/2016/5/9/chartex">
             <w:pict>
-              <v:shape w14:anchorId="3B6A86F5" id="Text Box 8" o:spid="_x0000_s1028" type="#_x0000_t202" style="position:absolute;left:0;text-align:left;margin-left:452.35pt;margin-top:213.4pt;width:503.55pt;height:20.15pt;z-index:251675648;visibility:visible;mso-wrap-style:square;mso-width-percent:0;mso-height-percent:0;mso-wrap-distance-left:9pt;mso-wrap-distance-top:0;mso-wrap-distance-right:9pt;mso-wrap-distance-bottom:0;mso-position-horizontal:right;mso-position-horizontal-relative:margin;mso-position-vertical:absolute;mso-position-vertical-relative:text;mso-width-percent:0;mso-height-percent:0;mso-width-relative:margin;mso-height-relative:margin;v-text-anchor:top" o:gfxdata="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" stroked="f">
+              <v:shape w14:anchorId="3B6A86F5" id="Text Box 8" o:spid="_x0000_s1028" type="#_x0000_t202" style="position:absolute;left:0;text-align:left;margin-left:0;margin-top:216.25pt;width:503.55pt;height:20.15pt;z-index:251675648;visibility:visible;mso-wrap-style:square;mso-width-percent:0;mso-height-percent:0;mso-wrap-distance-left:9pt;mso-wrap-distance-top:0;mso-wrap-distance-right:9pt;mso-wrap-distance-bottom:0;mso-position-horizontal:left;mso-position-horizontal-relative:text;mso-position-vertical:absolute;mso-position-vertical-relative:text;mso-width-percent:0;mso-height-percent:0;mso-width-relative:margin;mso-height-relative:margin;v-text-anchor:top" o:gfxdata="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" stroked="f">
                 <v:textbox inset="0,0,0,0">
                   <w:txbxContent>
                     <w:p>
                       <w:pPr>
-                        <w:pStyle w:val="Caption"/>
+                        <w:pStyle w:val="a6"/>
                         <w:jc w:val="center"/>
                         <w:rPr>
                           <w:rFonts w:ascii="Times New Roman" w:hAnsi="Times New Roman" w:cs="Times New Roman"/>
@@ -1734,7 +1730,7 @@
                     </w:p>
                   </w:txbxContent>
                 </v:textbox>
-                <w10:wrap type="topAndBottom" anchorx="margin"/>
+                <w10:wrap type="topAndBottom"/>
               </v:shape>
             </w:pict>
           </mc:Fallback>
@@ -1743,6 +1739,7 @@
       <w:r>
         <w:rPr>
           <w:noProof/>
+          <w:lang w:eastAsia="zh-CN"/>
         </w:rPr>
         <w:drawing>
           <wp:anchor distT="0" distB="0" distL="114300" distR="114300" simplePos="0" relativeHeight="251673600" behindDoc="0" locked="0" layoutInCell="1" allowOverlap="1" wp14:anchorId="5B19C010" wp14:editId="05EA1E3A">
@@ -1751,7 +1748,7 @@
               <wp:align>right</wp:align>
             </wp:positionH>
             <wp:positionV relativeFrom="paragraph">
-              <wp:posOffset>5080</wp:posOffset>
+              <wp:posOffset>9525</wp:posOffset>
             </wp:positionV>
             <wp:extent cx="6400800" cy="2771775"/>
             <wp:effectExtent l="0" t="0" r="0" b="9525"/>
@@ -1768,7 +1765,7 @@
                     <pic:cNvPicPr/>
                   </pic:nvPicPr>
                   <pic:blipFill>
-                    <a:blip r:embed="rId10">
+                    <a:blip r:embed="rId11">
                       <a:extLst>
                         <a:ext uri="{28A0092B-C50C-407E-A947-70E740481C1C}">
                           <a14:useLocalDpi xmlns:a14="http://schemas.microsoft.com/office/drawing/2010/main" val="0"/>
@@ -1801,6 +1798,1542 @@
         </w:drawing>
       </w:r>
       <w:r>
+        <w:rPr>
+          <w:rFonts w:eastAsia="SimSun"/>
+          <w:lang w:eastAsia="zh-CN"/>
+        </w:rPr>
+        <w:tab/>
+      </w:r>
+      <w:r>
+        <w:rPr>
+          <w:rFonts w:eastAsia="SimSun"/>
+          <w:b/>
+          <w:lang w:eastAsia="zh-CN"/>
+        </w:rPr>
+        <w:t>Given a name, return all the entities that match the name</w:t>
+      </w:r>
+      <w:r>
+        <w:rPr>
+          <w:rFonts w:eastAsia="SimSun"/>
+          <w:lang w:eastAsia="zh-CN"/>
+        </w:rPr>
+        <w:t>. A simple way is to query on table “Entity” directly:</w:t>
+      </w:r>
+    </w:p>
+    <w:p>
+      <w:pPr>
+        <w:pStyle w:val="Text"/>
+        <w:jc w:val="center"/>
+        <w:rPr>
+          <w:rFonts w:eastAsia="SimSun"/>
+          <w:lang w:eastAsia="zh-CN"/>
+        </w:rPr>
+      </w:pPr>
+      <w:r>
+        <w:rPr>
+          <w:rFonts w:eastAsia="SimSun"/>
+          <w:lang w:eastAsia="zh-CN"/>
+        </w:rPr>
+        <w:t xml:space="preserve">SELECT eid, label, description FROM Entity </w:t>
+      </w:r>
+      <w:r>
+        <w:rPr>
+          <w:rFonts w:eastAsia="SimSun"/>
+          <w:lang w:eastAsia="zh-CN"/>
+        </w:rPr>
+        <w:t>WHERE</w:t>
+      </w:r>
+      <w:r>
+        <w:rPr>
+          <w:rFonts w:eastAsia="SimSun"/>
+          <w:lang w:eastAsia="zh-CN"/>
+        </w:rPr>
+        <w:t xml:space="preserve"> label = $NAME</w:t>
+      </w:r>
+    </w:p>
+    <w:p>
+      <w:pPr>
+        <w:pStyle w:val="Text"/>
+        <w:rPr>
+          <w:rFonts w:eastAsia="SimSun"/>
+          <w:lang w:eastAsia="zh-CN"/>
+        </w:rPr>
+      </w:pPr>
+      <w:r>
+        <w:rPr>
+          <w:rFonts w:eastAsia="SimSun"/>
+          <w:lang w:eastAsia="zh-CN"/>
+        </w:rPr>
+        <w:tab/>
+      </w:r>
+      <w:r>
+        <w:rPr>
+          <w:rFonts w:eastAsia="SimSun"/>
+          <w:lang w:eastAsia="zh-CN"/>
+        </w:rPr>
+        <w:t>This</w:t>
+      </w:r>
+      <w:r>
+        <w:rPr>
+          <w:rFonts w:eastAsia="SimSun"/>
+          <w:lang w:eastAsia="zh-CN"/>
+        </w:rPr>
+        <w:t xml:space="preserve"> single query </w:t>
+      </w:r>
+      <w:r>
+        <w:rPr>
+          <w:rFonts w:eastAsia="SimSun"/>
+          <w:lang w:eastAsia="zh-CN"/>
+        </w:rPr>
+        <w:t>would cost 120s on average, which is too long and unacceptable for users. But since we’re dealing with a simple column (label), it’s natural to think of building index on it:</w:t>
+      </w:r>
+    </w:p>
+    <w:p>
+      <w:pPr>
+        <w:pStyle w:val="Text"/>
+        <w:jc w:val="center"/>
+        <w:rPr>
+          <w:rFonts w:eastAsia="SimSun"/>
+          <w:lang w:eastAsia="zh-CN"/>
+        </w:rPr>
+      </w:pPr>
+      <w:r>
+        <w:rPr>
+          <w:rFonts w:eastAsia="SimSun"/>
+          <w:lang w:eastAsia="zh-CN"/>
+        </w:rPr>
+        <w:t>CREATE</w:t>
+      </w:r>
+      <w:r>
+        <w:rPr>
+          <w:rFonts w:eastAsia="SimSun"/>
+          <w:lang w:eastAsia="zh-CN"/>
+        </w:rPr>
+        <w:t xml:space="preserve"> </w:t>
+      </w:r>
+      <w:r>
+        <w:rPr>
+          <w:rFonts w:eastAsia="SimSun"/>
+          <w:lang w:eastAsia="zh-CN"/>
+        </w:rPr>
+        <w:t>INDEX</w:t>
+      </w:r>
+      <w:r>
+        <w:rPr>
+          <w:rFonts w:eastAsia="SimSun"/>
+          <w:lang w:eastAsia="zh-CN"/>
+        </w:rPr>
+        <w:t xml:space="preserve"> Name2Id</w:t>
+      </w:r>
+      <w:r>
+        <w:rPr>
+          <w:rFonts w:eastAsia="SimSun"/>
+          <w:lang w:eastAsia="zh-CN"/>
+        </w:rPr>
+        <w:t xml:space="preserve"> ON</w:t>
+      </w:r>
+      <w:r>
+        <w:rPr>
+          <w:rFonts w:eastAsia="SimSun"/>
+          <w:lang w:eastAsia="zh-CN"/>
+        </w:rPr>
+        <w:t xml:space="preserve"> Entity (label);</w:t>
+      </w:r>
+    </w:p>
+    <w:p>
+      <w:pPr>
+        <w:pStyle w:val="Text"/>
+        <w:rPr>
+          <w:rFonts w:eastAsia="SimSun"/>
+          <w:lang w:eastAsia="zh-CN"/>
+        </w:rPr>
+      </w:pPr>
+      <w:r>
+        <w:rPr>
+          <w:rFonts w:eastAsia="SimSun"/>
+          <w:lang w:eastAsia="zh-CN"/>
+        </w:rPr>
+        <w:tab/>
+        <w:t>Building indexes effectively decr</w:t>
+      </w:r>
+      <w:r>
+        <w:rPr>
+          <w:rFonts w:eastAsia="SimSun"/>
+          <w:lang w:eastAsia="zh-CN"/>
+        </w:rPr>
+        <w:t>eases the query time, reducing to only 0.08s on average.</w:t>
+      </w:r>
+    </w:p>
+    <w:p>
+      <w:pPr>
+        <w:pStyle w:val="Text"/>
+        <w:rPr>
+          <w:rFonts w:eastAsia="SimSun"/>
+          <w:lang w:eastAsia="zh-CN"/>
+        </w:rPr>
+      </w:pPr>
+      <w:r>
+        <w:rPr>
+          <w:noProof/>
+          <w:lang w:eastAsia="zh-CN"/>
+        </w:rPr>
+        <mc:AlternateContent>
+          <mc:Choice Requires="wps">
+            <w:drawing>
+              <wp:anchor distT="0" distB="0" distL="114300" distR="114300" simplePos="0" relativeHeight="251678720" behindDoc="0" locked="0" layoutInCell="1" allowOverlap="1" wp14:anchorId="68C1D576" wp14:editId="6F26F731">
+                <wp:simplePos x="0" y="0"/>
+                <wp:positionH relativeFrom="column">
+                  <wp:posOffset>-95885</wp:posOffset>
+                </wp:positionH>
+                <wp:positionV relativeFrom="paragraph">
+                  <wp:posOffset>3592830</wp:posOffset>
+                </wp:positionV>
+                <wp:extent cx="3237230" cy="635"/>
+                <wp:effectExtent l="0" t="0" r="1270" b="18415"/>
+                <wp:wrapTopAndBottom/>
+                <wp:docPr id="10" name="文本框 10"/>
+                <wp:cNvGraphicFramePr/>
+                <a:graphic xmlns:a="http://schemas.openxmlformats.org/drawingml/2006/main">
+                  <a:graphicData uri="http://schemas.microsoft.com/office/word/2010/wordprocessingShape">
+                    <wps:wsp>
+                      <wps:cNvSpPr txBox="1"/>
+                      <wps:spPr>
+                        <a:xfrm>
+                          <a:off x="0" y="0"/>
+                          <a:ext cx="3237230" cy="635"/>
+                        </a:xfrm>
+                        <a:prstGeom prst="rect">
+                          <a:avLst/>
+                        </a:prstGeom>
+                        <a:solidFill>
+                          <a:prstClr val="white"/>
+                        </a:solidFill>
+                        <a:ln>
+                          <a:noFill/>
+                        </a:ln>
+                      </wps:spPr>
+                      <wps:txbx>
+                        <w:txbxContent>
+                          <w:p>
+                            <w:pPr>
+                              <w:pStyle w:val="Caption"/>
+                              <w:jc w:val="center"/>
+                              <w:rPr>
+                                <w:rFonts w:ascii="Times New Roman" w:eastAsia="SimSun" w:hAnsi="Times New Roman" w:cs="Times New Roman"/>
+                                <w:noProof/>
+                                <w:sz w:val="20"/>
+                                <w:szCs w:val="20"/>
+                              </w:rPr>
+                            </w:pPr>
+                            <w:r>
+                              <w:rPr>
+                                <w:rFonts w:ascii="Times New Roman" w:eastAsia="SimSun" w:hAnsi="Times New Roman" w:cs="Times New Roman"/>
+                                <w:i w:val="0"/>
+                                <w:iCs w:val="0"/>
+                                <w:color w:val="auto"/>
+                                <w:sz w:val="20"/>
+                                <w:szCs w:val="20"/>
+                              </w:rPr>
+                              <w:t xml:space="preserve">Figure </w:t>
+                            </w:r>
+                            <w:r>
+                              <w:rPr>
+                                <w:rFonts w:ascii="Times New Roman" w:eastAsia="SimSun" w:hAnsi="Times New Roman" w:cs="Times New Roman" w:hint="eastAsia"/>
+                                <w:i w:val="0"/>
+                                <w:iCs w:val="0"/>
+                                <w:color w:val="auto"/>
+                                <w:sz w:val="20"/>
+                                <w:szCs w:val="20"/>
+                              </w:rPr>
+                              <w:t>4:</w:t>
+                            </w:r>
+                            <w:r>
+                              <w:rPr>
+                                <w:rFonts w:ascii="Times New Roman" w:eastAsia="SimSun" w:hAnsi="Times New Roman" w:cs="Times New Roman"/>
+                                <w:i w:val="0"/>
+                                <w:iCs w:val="0"/>
+                                <w:color w:val="auto"/>
+                                <w:sz w:val="20"/>
+                                <w:szCs w:val="20"/>
+                              </w:rPr>
+                              <w:t xml:space="preserve"> Preorder Tree Structure</w:t>
+                            </w:r>
+                          </w:p>
+                        </w:txbxContent>
+                      </wps:txbx>
+                      <wps:bodyPr rot="0" spcFirstLastPara="0" vertOverflow="overflow" horzOverflow="overflow" vert="horz" wrap="square" lIns="0" tIns="0" rIns="0" bIns="0" numCol="1" spcCol="0" rtlCol="0" fromWordArt="0" anchor="t" anchorCtr="0" forceAA="0" compatLnSpc="1">
+                        <a:prstTxWarp prst="textNoShape">
+                          <a:avLst/>
+                        </a:prstTxWarp>
+                        <a:spAutoFit/>
+                      </wps:bodyPr>
+                    </wps:wsp>
+                  </a:graphicData>
+                </a:graphic>
+              </wp:anchor>
+            </w:drawing>
+          </mc:Choice>
+          <mc:Fallback xmlns:cx5="http://schemas.microsoft.com/office/drawing/2016/5/11/chartex" xmlns:cx4="http://schemas.microsoft.com/office/drawing/2016/5/10/chartex" xmlns:cx3="http://schemas.microsoft.com/office/drawing/2016/5/9/chartex">
+            <w:pict>
+              <v:shape w14:anchorId="68C1D576" id="文本框 10" o:spid="_x0000_s1029" type="#_x0000_t202" style="position:absolute;left:0;text-align:left;margin-left:-7.55pt;margin-top:282.9pt;width:254.9pt;height:.05pt;z-index:251678720;visibility:visible;mso-wrap-style:square;mso-wrap-distance-left:9pt;mso-wrap-distance-top:0;mso-wrap-distance-right:9pt;mso-wrap-distance-bottom:0;mso-position-horizontal:absolute;mso-position-horizontal-relative:text;mso-position-vertical:absolute;mso-position-vertical-relative:text;v-text-anchor:top" o:gfxdata="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" stroked="f">
+                <v:textbox style="mso-fit-shape-to-text:t" inset="0,0,0,0">
+                  <w:txbxContent>
+                    <w:p>
+                      <w:pPr>
+                        <w:pStyle w:val="a6"/>
+                        <w:jc w:val="center"/>
+                        <w:rPr>
+                          <w:rFonts w:ascii="Times New Roman" w:eastAsia="宋体" w:hAnsi="Times New Roman" w:cs="Times New Roman"/>
+                          <w:noProof/>
+                          <w:sz w:val="20"/>
+                          <w:szCs w:val="20"/>
+                        </w:rPr>
+                      </w:pPr>
+                      <w:r>
+                        <w:rPr>
+                          <w:rFonts w:ascii="Times New Roman" w:eastAsia="宋体" w:hAnsi="Times New Roman" w:cs="Times New Roman"/>
+                          <w:i w:val="0"/>
+                          <w:iCs w:val="0"/>
+                          <w:color w:val="auto"/>
+                          <w:sz w:val="20"/>
+                          <w:szCs w:val="20"/>
+                        </w:rPr>
+                        <w:t xml:space="preserve">Figure </w:t>
+                      </w:r>
+                      <w:r>
+                        <w:rPr>
+                          <w:rFonts w:ascii="Times New Roman" w:eastAsia="宋体" w:hAnsi="Times New Roman" w:cs="Times New Roman" w:hint="eastAsia"/>
+                          <w:i w:val="0"/>
+                          <w:iCs w:val="0"/>
+                          <w:color w:val="auto"/>
+                          <w:sz w:val="20"/>
+                          <w:szCs w:val="20"/>
+                        </w:rPr>
+                        <w:t>4:</w:t>
+                      </w:r>
+                      <w:r>
+                        <w:rPr>
+                          <w:rFonts w:ascii="Times New Roman" w:eastAsia="宋体" w:hAnsi="Times New Roman" w:cs="Times New Roman"/>
+                          <w:i w:val="0"/>
+                          <w:iCs w:val="0"/>
+                          <w:color w:val="auto"/>
+                          <w:sz w:val="20"/>
+                          <w:szCs w:val="20"/>
+                        </w:rPr>
+                        <w:t xml:space="preserve"> Preorder Tree Structure</w:t>
+                      </w:r>
+                    </w:p>
+                  </w:txbxContent>
+                </v:textbox>
+                <w10:wrap type="topAndBottom"/>
+              </v:shape>
+            </w:pict>
+          </mc:Fallback>
+        </mc:AlternateContent>
+      </w:r>
+      <w:r>
+        <w:rPr>
+          <w:rFonts w:eastAsia="SimSun" w:hint="eastAsia"/>
+          <w:noProof/>
+          <w:lang w:eastAsia="zh-CN"/>
+        </w:rPr>
+        <w:drawing>
+          <wp:anchor distT="0" distB="0" distL="114300" distR="114300" simplePos="0" relativeHeight="251676672" behindDoc="0" locked="0" layoutInCell="1" allowOverlap="1">
+            <wp:simplePos x="0" y="0"/>
+            <wp:positionH relativeFrom="margin">
+              <wp:posOffset>-95526</wp:posOffset>
+            </wp:positionH>
+            <wp:positionV relativeFrom="paragraph">
+              <wp:posOffset>1307134</wp:posOffset>
+            </wp:positionV>
+            <wp:extent cx="3237230" cy="2236470"/>
+            <wp:effectExtent l="0" t="0" r="1270" b="0"/>
+            <wp:wrapTopAndBottom/>
+            <wp:docPr id="6" name="图片 6"/>
+            <wp:cNvGraphicFramePr>
+              <a:graphicFrameLocks xmlns:a="http://schemas.openxmlformats.org/drawingml/2006/main" noChangeAspect="1"/>
+            </wp:cNvGraphicFramePr>
+            <a:graphic xmlns:a="http://schemas.openxmlformats.org/drawingml/2006/main">
+              <a:graphicData uri="http://schemas.openxmlformats.org/drawingml/2006/picture">
+                <pic:pic xmlns:pic="http://schemas.openxmlformats.org/drawingml/2006/picture">
+                  <pic:nvPicPr>
+                    <pic:cNvPr id="0" name="图片 1"/>
+                    <pic:cNvPicPr>
+                      <a:picLocks noChangeAspect="1" noChangeArrowheads="1"/>
+                    </pic:cNvPicPr>
+                  </pic:nvPicPr>
+                  <pic:blipFill>
+                    <a:blip r:embed="rId12">
+                      <a:extLst>
+                        <a:ext uri="{28A0092B-C50C-407E-A947-70E740481C1C}">
+                          <a14:useLocalDpi xmlns:a14="http://schemas.microsoft.com/office/drawing/2010/main" val="0"/>
+                        </a:ext>
+                      </a:extLst>
+                    </a:blip>
+                    <a:srcRect/>
+                    <a:stretch>
+                      <a:fillRect/>
+                    </a:stretch>
+                  </pic:blipFill>
+                  <pic:spPr bwMode="auto">
+                    <a:xfrm>
+                      <a:off x="0" y="0"/>
+                      <a:ext cx="3237230" cy="2236470"/>
+                    </a:xfrm>
+                    <a:prstGeom prst="rect">
+                      <a:avLst/>
+                    </a:prstGeom>
+                    <a:noFill/>
+                    <a:ln>
+                      <a:noFill/>
+                    </a:ln>
+                  </pic:spPr>
+                </pic:pic>
+              </a:graphicData>
+            </a:graphic>
+            <wp14:sizeRelH relativeFrom="page">
+              <wp14:pctWidth>0</wp14:pctWidth>
+            </wp14:sizeRelH>
+            <wp14:sizeRelV relativeFrom="page">
+              <wp14:pctHeight>0</wp14:pctHeight>
+            </wp14:sizeRelV>
+          </wp:anchor>
+        </w:drawing>
+      </w:r>
+      <w:r>
+        <w:rPr>
+          <w:rFonts w:eastAsia="SimSun"/>
+          <w:lang w:eastAsia="zh-CN"/>
+        </w:rPr>
+        <w:tab/>
+      </w:r>
+      <w:r>
+        <w:rPr>
+          <w:rFonts w:eastAsia="SimSun"/>
+          <w:lang w:eastAsia="zh-CN"/>
+        </w:rPr>
+        <w:t>Given an entity, return all preceding categories (instance of and subclass of) it belongs to</w:t>
+      </w:r>
+      <w:r>
+        <w:rPr>
+          <w:rFonts w:eastAsia="SimSun"/>
+          <w:lang w:eastAsia="zh-CN"/>
+        </w:rPr>
+        <w:t>. We consider this problem under two conditions. If we only need to return one hierarchical relation, we can simply construct a new table “Preced”,</w:t>
+      </w:r>
+      <w:r>
+        <w:rPr>
+          <w:rFonts w:eastAsia="SimSun"/>
+          <w:lang w:eastAsia="zh-CN"/>
+        </w:rPr>
+        <w:t xml:space="preserve"> </w:t>
+      </w:r>
+      <w:r>
+        <w:rPr>
+          <w:rFonts w:eastAsia="SimSun"/>
+          <w:lang w:eastAsia="zh-CN"/>
+        </w:rPr>
+        <w:t>storing</w:t>
+      </w:r>
+      <w:r>
+        <w:rPr>
+          <w:rFonts w:eastAsia="SimSun"/>
+          <w:lang w:eastAsia="zh-CN"/>
+        </w:rPr>
+        <w:t xml:space="preserve"> all the relationship</w:t>
+      </w:r>
+      <w:r>
+        <w:rPr>
+          <w:rFonts w:eastAsia="SimSun"/>
+          <w:lang w:eastAsia="zh-CN"/>
+        </w:rPr>
+        <w:t>s</w:t>
+      </w:r>
+      <w:r>
+        <w:rPr>
+          <w:rFonts w:eastAsia="SimSun"/>
+          <w:lang w:eastAsia="zh-CN"/>
+        </w:rPr>
+        <w:t xml:space="preserve"> to describe which category is preceding of one entity.</w:t>
+      </w:r>
+      <w:r>
+        <w:rPr>
+          <w:rFonts w:eastAsia="SimSun"/>
+          <w:lang w:eastAsia="zh-CN"/>
+        </w:rPr>
+        <w:t xml:space="preserve"> </w:t>
+      </w:r>
+      <w:r>
+        <w:rPr>
+          <w:rFonts w:eastAsia="SimSun"/>
+          <w:lang w:eastAsia="zh-CN"/>
+        </w:rPr>
+        <w:t>Since t</w:t>
+      </w:r>
+      <w:r>
+        <w:rPr>
+          <w:rFonts w:eastAsia="SimSun"/>
+          <w:lang w:eastAsia="zh-CN"/>
+        </w:rPr>
+        <w:t xml:space="preserve">able </w:t>
+      </w:r>
+      <w:r>
+        <w:rPr>
+          <w:rFonts w:eastAsia="SimSun"/>
+          <w:lang w:eastAsia="zh-CN"/>
+        </w:rPr>
+        <w:t xml:space="preserve">“Preced” </w:t>
+      </w:r>
+      <w:r>
+        <w:rPr>
+          <w:rFonts w:eastAsia="SimSun"/>
+          <w:lang w:eastAsia="zh-CN"/>
+        </w:rPr>
+        <w:t>has small space cost and is fast to process the query, so there is no need to accelerate it.</w:t>
+      </w:r>
+      <w:r>
+        <w:rPr>
+          <w:rFonts w:eastAsia="SimSun"/>
+          <w:lang w:eastAsia="zh-CN"/>
+        </w:rPr>
+        <w:t xml:space="preserve"> </w:t>
+      </w:r>
+    </w:p>
+    <w:p>
+      <w:pPr>
+        <w:pStyle w:val="Text"/>
+        <w:rPr>
+          <w:rFonts w:eastAsia="SimSun"/>
+          <w:lang w:eastAsia="zh-CN"/>
+        </w:rPr>
+      </w:pPr>
+      <w:r>
+        <w:rPr>
+          <w:rFonts w:eastAsia="SimSun"/>
+          <w:lang w:eastAsia="zh-CN"/>
+        </w:rPr>
+        <w:tab/>
+        <w:t xml:space="preserve">On the other hand, we can move a step forward, returning all </w:t>
+      </w:r>
+      <w:r>
+        <w:rPr>
+          <w:rFonts w:eastAsia="SimSun"/>
+          <w:lang w:eastAsia="zh-CN"/>
+        </w:rPr>
+        <w:t>hierarchical relations</w:t>
+      </w:r>
+      <w:r>
+        <w:rPr>
+          <w:rFonts w:eastAsia="SimSun"/>
+          <w:lang w:eastAsia="zh-CN"/>
+        </w:rPr>
+        <w:t xml:space="preserve">. One naïve idea is to recursively query on this table. For example, entity </w:t>
+      </w:r>
+      <w:r>
+        <w:rPr>
+          <w:rFonts w:eastAsia="SimSun"/>
+          <w:lang w:eastAsia="zh-CN"/>
+        </w:rPr>
+        <w:t>Q18554966</w:t>
+      </w:r>
+      <w:r>
+        <w:rPr>
+          <w:rFonts w:eastAsia="SimSun"/>
+          <w:lang w:eastAsia="zh-CN"/>
+        </w:rPr>
+        <w:t xml:space="preserve"> has 11 </w:t>
+      </w:r>
+      <w:r>
+        <w:rPr>
+          <w:rFonts w:eastAsia="SimSun"/>
+          <w:lang w:eastAsia="zh-CN"/>
+        </w:rPr>
+        <w:t>hierarchical relations.</w:t>
+      </w:r>
+      <w:r>
+        <w:rPr>
+          <w:rFonts w:eastAsia="SimSun"/>
+          <w:lang w:eastAsia="zh-CN"/>
+        </w:rPr>
+        <w:t xml:space="preserve"> After building index on </w:t>
+      </w:r>
+      <w:r>
+        <w:rPr>
+          <w:rFonts w:eastAsia="SimSun"/>
+          <w:lang w:eastAsia="zh-CN"/>
+        </w:rPr>
+        <w:t>Preced</w:t>
+      </w:r>
+      <w:r>
+        <w:rPr>
+          <w:rFonts w:eastAsia="SimSun"/>
+          <w:lang w:eastAsia="zh-CN"/>
+        </w:rPr>
+        <w:t xml:space="preserve">(eid), </w:t>
+      </w:r>
+      <w:r>
+        <w:rPr>
+          <w:rFonts w:eastAsia="SimSun"/>
+          <w:lang w:eastAsia="zh-CN"/>
+        </w:rPr>
+        <w:t>It cost</w:t>
+      </w:r>
+      <w:r>
+        <w:rPr>
+          <w:rFonts w:eastAsia="SimSun"/>
+          <w:lang w:eastAsia="zh-CN"/>
+        </w:rPr>
+        <w:t>s</w:t>
+      </w:r>
+      <w:r>
+        <w:rPr>
+          <w:rFonts w:eastAsia="SimSun"/>
+          <w:lang w:eastAsia="zh-CN"/>
+        </w:rPr>
+        <w:t xml:space="preserve"> 0.007s for </w:t>
+      </w:r>
+      <w:r>
+        <w:rPr>
+          <w:rFonts w:eastAsia="SimSun"/>
+          <w:lang w:eastAsia="zh-CN"/>
+        </w:rPr>
+        <w:t>jointly 11 queries</w:t>
+      </w:r>
+      <w:r>
+        <w:rPr>
+          <w:rFonts w:eastAsia="SimSun"/>
+          <w:lang w:eastAsia="zh-CN"/>
+        </w:rPr>
+        <w:t>.</w:t>
+      </w:r>
+      <w:r>
+        <w:rPr>
+          <w:rFonts w:eastAsia="SimSun"/>
+          <w:lang w:eastAsia="zh-CN"/>
+        </w:rPr>
+        <w:t xml:space="preserve"> But we can definitely perform better. Here we proposed to use </w:t>
+      </w:r>
+      <w:r>
+        <w:rPr>
+          <w:rFonts w:eastAsia="SimSun"/>
+          <w:i/>
+          <w:lang w:eastAsia="zh-CN"/>
+        </w:rPr>
+        <w:t xml:space="preserve">preorder tree </w:t>
+      </w:r>
+      <w:r>
+        <w:rPr>
+          <w:rFonts w:eastAsia="SimSun"/>
+          <w:lang w:eastAsia="zh-CN"/>
+        </w:rPr>
+        <w:t>built by modified preorder tree traversal algorithm.</w:t>
+      </w:r>
+    </w:p>
+    <w:p>
+      <w:pPr>
+        <w:pStyle w:val="Text"/>
+        <w:rPr>
+          <w:rFonts w:eastAsia="SimSun"/>
+          <w:lang w:eastAsia="zh-CN"/>
+        </w:rPr>
+      </w:pPr>
+      <w:r>
+        <w:rPr>
+          <w:rFonts w:eastAsia="SimSun"/>
+          <w:lang w:eastAsia="zh-CN"/>
+        </w:rPr>
+        <w:tab/>
+        <w:t>In preorder tree structure, o</w:t>
+      </w:r>
+      <w:r>
+        <w:rPr>
+          <w:rFonts w:eastAsia="SimSun"/>
+          <w:lang w:eastAsia="zh-CN"/>
+        </w:rPr>
+        <w:t xml:space="preserve">ur hierarchy </w:t>
+      </w:r>
+      <w:r>
+        <w:rPr>
+          <w:rFonts w:eastAsia="SimSun"/>
+          <w:lang w:eastAsia="zh-CN"/>
+        </w:rPr>
+        <w:t xml:space="preserve">can </w:t>
+      </w:r>
+      <w:r>
+        <w:rPr>
+          <w:rFonts w:eastAsia="SimSun"/>
+          <w:lang w:eastAsia="zh-CN"/>
+        </w:rPr>
+        <w:t xml:space="preserve">still </w:t>
+      </w:r>
+      <w:r>
+        <w:rPr>
+          <w:rFonts w:eastAsia="SimSun"/>
+          <w:lang w:eastAsia="zh-CN"/>
+        </w:rPr>
+        <w:t xml:space="preserve">be </w:t>
+      </w:r>
+      <w:r>
+        <w:rPr>
+          <w:rFonts w:eastAsia="SimSun"/>
+          <w:lang w:eastAsia="zh-CN"/>
+        </w:rPr>
+        <w:t>maintained, as parent</w:t>
+      </w:r>
+      <w:r>
+        <w:rPr>
+          <w:rFonts w:eastAsia="SimSun"/>
+          <w:lang w:eastAsia="zh-CN"/>
+        </w:rPr>
+        <w:t xml:space="preserve"> </w:t>
+      </w:r>
+      <w:r>
+        <w:rPr>
+          <w:rFonts w:eastAsia="SimSun"/>
+          <w:lang w:eastAsia="zh-CN"/>
+        </w:rPr>
+        <w:t>categories envelop their children. We represent this form of hierarchy in a table through the use of left and right values to rep</w:t>
+      </w:r>
+      <w:r>
+        <w:rPr>
+          <w:rFonts w:eastAsia="SimSun"/>
+          <w:lang w:eastAsia="zh-CN"/>
+        </w:rPr>
+        <w:t xml:space="preserve">resent the nesting of our nodes, i.e., </w:t>
+      </w:r>
+      <w:r>
+        <w:rPr>
+          <w:rFonts w:eastAsia="SimSun" w:hint="eastAsia"/>
+          <w:lang w:eastAsia="zh-CN"/>
+        </w:rPr>
+        <w:t>e</w:t>
+      </w:r>
+      <w:r>
+        <w:rPr>
+          <w:rFonts w:eastAsia="SimSun" w:hint="eastAsia"/>
+          <w:lang w:eastAsia="zh-CN"/>
+        </w:rPr>
+        <w:t>ach</w:t>
+      </w:r>
+      <w:r>
+        <w:rPr>
+          <w:rFonts w:eastAsia="SimSun"/>
+          <w:lang w:eastAsia="zh-CN"/>
+        </w:rPr>
+        <w:t xml:space="preserve"> entry</w:t>
+      </w:r>
+      <w:r>
+        <w:rPr>
+          <w:rFonts w:eastAsia="SimSun" w:hint="eastAsia"/>
+          <w:lang w:eastAsia="zh-CN"/>
+        </w:rPr>
+        <w:t xml:space="preserve"> maintains the ID, lft, rgt.</w:t>
+      </w:r>
+      <w:r>
+        <w:rPr>
+          <w:rFonts w:eastAsia="SimSun"/>
+          <w:lang w:eastAsia="zh-CN"/>
+        </w:rPr>
+        <w:t xml:space="preserve"> As illustrated in Figure 4, entity </w:t>
+      </w:r>
+      <w:r>
+        <w:rPr>
+          <w:rFonts w:eastAsia="SimSun"/>
+          <w:lang w:eastAsia="zh-CN"/>
+        </w:rPr>
+        <w:t xml:space="preserve">Q100047 is the four </w:t>
+      </w:r>
+      <w:r>
+        <w:rPr>
+          <w:rFonts w:eastAsia="SimSun"/>
+          <w:lang w:eastAsia="zh-CN"/>
+        </w:rPr>
+        <w:t>entities’ preceding category, entity</w:t>
+      </w:r>
+      <w:r>
+        <w:rPr>
+          <w:rFonts w:eastAsia="SimSun"/>
+          <w:lang w:eastAsia="zh-CN"/>
+        </w:rPr>
+        <w:t xml:space="preserve"> Q471144 is Q1972657’s preceding category.</w:t>
+      </w:r>
+      <w:r>
+        <w:rPr>
+          <w:rFonts w:eastAsia="SimSun" w:hint="eastAsia"/>
+          <w:lang w:eastAsia="zh-CN"/>
+        </w:rPr>
+        <w:t xml:space="preserve"> </w:t>
+      </w:r>
+      <w:r>
+        <w:rPr>
+          <w:rFonts w:eastAsia="SimSun"/>
+          <w:lang w:eastAsia="zh-CN"/>
+        </w:rPr>
+        <w:t>The numbers listed besides those entities are lft and rgt respectively</w:t>
+      </w:r>
+      <w:r>
+        <w:rPr>
+          <w:rFonts w:eastAsia="SimSun"/>
+          <w:lang w:eastAsia="zh-CN"/>
+        </w:rPr>
+        <w:t>.</w:t>
+      </w:r>
+    </w:p>
+    <w:p>
+      <w:pPr>
+        <w:pStyle w:val="Text"/>
+        <w:rPr>
+          <w:rFonts w:eastAsia="SimSun"/>
+          <w:lang w:eastAsia="zh-CN"/>
+        </w:rPr>
+      </w:pPr>
+      <w:r>
+        <w:rPr>
+          <w:rFonts w:eastAsia="SimSun"/>
+          <w:lang w:eastAsia="zh-CN"/>
+        </w:rPr>
+        <w:tab/>
+      </w:r>
+      <w:r>
+        <w:rPr>
+          <w:rFonts w:eastAsia="SimSun"/>
+          <w:lang w:eastAsia="zh-CN"/>
+        </w:rPr>
+        <w:t>Thus, the problem is converted to:</w:t>
+      </w:r>
+      <w:r>
+        <w:rPr>
+          <w:rFonts w:eastAsia="SimSun"/>
+          <w:lang w:eastAsia="zh-CN"/>
+        </w:rPr>
+        <w:t xml:space="preserve"> </w:t>
+      </w:r>
+      <w:r>
+        <w:rPr>
+          <w:rFonts w:eastAsia="SimSun"/>
+          <w:lang w:eastAsia="zh-CN"/>
+        </w:rPr>
+        <w:t>“</w:t>
+      </w:r>
+      <w:r>
+        <w:rPr>
+          <w:rFonts w:eastAsia="SimSun"/>
+          <w:lang w:eastAsia="zh-CN"/>
+        </w:rPr>
+        <w:t>F</w:t>
+      </w:r>
+      <w:r>
+        <w:rPr>
+          <w:rFonts w:eastAsia="SimSun"/>
+          <w:lang w:eastAsia="zh-CN"/>
+        </w:rPr>
+        <w:t>ind those entities with l</w:t>
+      </w:r>
+      <w:r>
+        <w:rPr>
+          <w:rFonts w:eastAsia="SimSun"/>
+          <w:lang w:eastAsia="zh-CN"/>
+        </w:rPr>
+        <w:t xml:space="preserve">ft less than lft in queried one AND </w:t>
+      </w:r>
+      <w:r>
+        <w:rPr>
+          <w:rFonts w:eastAsia="SimSun"/>
+          <w:lang w:eastAsia="zh-CN"/>
+        </w:rPr>
+        <w:t>rgt g</w:t>
+      </w:r>
+      <w:r>
+        <w:rPr>
+          <w:rFonts w:eastAsia="SimSun"/>
+          <w:lang w:eastAsia="zh-CN"/>
+        </w:rPr>
+        <w:t>reater than rgt in queried one.”</w:t>
+      </w:r>
+      <w:r>
+        <w:rPr>
+          <w:rFonts w:eastAsia="SimSun" w:hint="eastAsia"/>
+          <w:lang w:eastAsia="zh-CN"/>
+        </w:rPr>
+        <w:t xml:space="preserve"> </w:t>
+      </w:r>
+      <w:r>
+        <w:rPr>
+          <w:rFonts w:eastAsia="SimSun"/>
+          <w:lang w:eastAsia="zh-CN"/>
+        </w:rPr>
+        <w:t>If so, these entities</w:t>
+      </w:r>
+      <w:r>
+        <w:rPr>
+          <w:rFonts w:eastAsia="SimSun"/>
+          <w:lang w:eastAsia="zh-CN"/>
+        </w:rPr>
+        <w:t xml:space="preserve"> must be the preceding categories of the queried entity no matter how many hierarchical relations between them.</w:t>
+      </w:r>
+      <w:r>
+        <w:rPr>
+          <w:rFonts w:eastAsia="SimSun"/>
+          <w:lang w:eastAsia="zh-CN"/>
+        </w:rPr>
+        <w:t xml:space="preserve"> </w:t>
+      </w:r>
+    </w:p>
+    <w:p>
+      <w:pPr>
+        <w:pStyle w:val="Text"/>
+        <w:rPr>
+          <w:rFonts w:eastAsia="SimSun"/>
+          <w:lang w:eastAsia="zh-CN"/>
+        </w:rPr>
+      </w:pPr>
+      <w:r>
+        <w:rPr>
+          <w:rFonts w:eastAsia="SimSun"/>
+          <w:lang w:eastAsia="zh-CN"/>
+        </w:rPr>
+        <w:tab/>
+      </w:r>
+      <w:r>
+        <w:rPr>
+          <w:rFonts w:eastAsia="SimSun"/>
+          <w:lang w:eastAsia="zh-CN"/>
+        </w:rPr>
+        <w:t xml:space="preserve">We construct the tree by post-processing the table </w:t>
+      </w:r>
+      <w:r>
+        <w:rPr>
+          <w:rFonts w:eastAsia="SimSun"/>
+          <w:lang w:eastAsia="zh-CN"/>
+        </w:rPr>
+        <w:t>“Preced” and extract</w:t>
+      </w:r>
+      <w:r>
+        <w:rPr>
+          <w:rFonts w:eastAsia="SimSun"/>
+          <w:lang w:eastAsia="zh-CN"/>
+        </w:rPr>
+        <w:t xml:space="preserve"> all the relations. </w:t>
+      </w:r>
+      <w:r>
+        <w:rPr>
+          <w:rFonts w:eastAsia="SimSun"/>
+          <w:lang w:eastAsia="zh-CN"/>
+        </w:rPr>
+        <w:t>By constructing this new structure and also build</w:t>
+      </w:r>
+      <w:r>
+        <w:rPr>
+          <w:rFonts w:eastAsia="SimSun"/>
+          <w:lang w:eastAsia="zh-CN"/>
+        </w:rPr>
+        <w:t xml:space="preserve"> indexes in</w:t>
+      </w:r>
+      <w:r>
+        <w:rPr>
+          <w:rFonts w:eastAsia="SimSun"/>
+          <w:lang w:eastAsia="zh-CN"/>
+        </w:rPr>
+        <w:t xml:space="preserve"> htree(eid) and htree(lft, rgt), we can greatly accelerate the query time to 0.0009s. Specifically, the query is listed as follows:</w:t>
+      </w:r>
+    </w:p>
+    <w:p>
+      <w:pPr>
+        <w:pStyle w:val="Text"/>
+        <w:jc w:val="center"/>
+        <w:rPr>
+          <w:rFonts w:eastAsia="SimSun"/>
+          <w:lang w:eastAsia="zh-CN"/>
+        </w:rPr>
+      </w:pPr>
+      <w:r>
+        <w:rPr>
+          <w:rFonts w:eastAsia="SimSun"/>
+          <w:lang w:eastAsia="zh-CN"/>
+        </w:rPr>
+        <w:t xml:space="preserve">SELECT lft, rgt </w:t>
+      </w:r>
+      <w:r>
+        <w:rPr>
+          <w:rFonts w:eastAsia="SimSun"/>
+          <w:lang w:eastAsia="zh-CN"/>
+        </w:rPr>
+        <w:t>FROM</w:t>
+      </w:r>
+      <w:r>
+        <w:rPr>
+          <w:rFonts w:eastAsia="SimSun"/>
+          <w:lang w:eastAsia="zh-CN"/>
+        </w:rPr>
+        <w:t xml:space="preserve"> htree </w:t>
+      </w:r>
+      <w:r>
+        <w:rPr>
+          <w:rFonts w:eastAsia="SimSun"/>
+          <w:lang w:eastAsia="zh-CN"/>
+        </w:rPr>
+        <w:t xml:space="preserve">WHERE </w:t>
+      </w:r>
+      <w:r>
+        <w:rPr>
+          <w:rFonts w:eastAsia="SimSun"/>
+          <w:lang w:eastAsia="zh-CN"/>
+        </w:rPr>
+        <w:t>eid = $ID;</w:t>
+      </w:r>
+    </w:p>
+    <w:p>
+      <w:pPr>
+        <w:pStyle w:val="Text"/>
+        <w:jc w:val="center"/>
+        <w:rPr>
+          <w:rFonts w:eastAsia="SimSun"/>
+          <w:lang w:eastAsia="zh-CN"/>
+        </w:rPr>
+      </w:pPr>
+      <w:r>
+        <w:rPr>
+          <w:rFonts w:eastAsia="SimSun"/>
+          <w:lang w:eastAsia="zh-CN"/>
+        </w:rPr>
+        <w:t xml:space="preserve">SELECT eid </w:t>
+      </w:r>
+      <w:r>
+        <w:rPr>
+          <w:rFonts w:eastAsia="SimSun"/>
+          <w:lang w:eastAsia="zh-CN"/>
+        </w:rPr>
+        <w:t xml:space="preserve">FROM </w:t>
+      </w:r>
+      <w:r>
+        <w:rPr>
+          <w:rFonts w:eastAsia="SimSun"/>
+          <w:lang w:eastAsia="zh-CN"/>
+        </w:rPr>
+        <w:t xml:space="preserve">htree </w:t>
+      </w:r>
+      <w:r>
+        <w:rPr>
+          <w:rFonts w:eastAsia="SimSun"/>
+          <w:lang w:eastAsia="zh-CN"/>
+        </w:rPr>
+        <w:t xml:space="preserve">WHERE </w:t>
+      </w:r>
+      <w:r>
+        <w:rPr>
+          <w:rFonts w:eastAsia="SimSun"/>
+          <w:lang w:eastAsia="zh-CN"/>
+        </w:rPr>
+        <w:t xml:space="preserve">lft &lt; $LFT </w:t>
+      </w:r>
+      <w:r>
+        <w:rPr>
+          <w:rFonts w:eastAsia="SimSun"/>
+          <w:lang w:eastAsia="zh-CN"/>
+        </w:rPr>
+        <w:t xml:space="preserve">AND </w:t>
+      </w:r>
+      <w:r>
+        <w:rPr>
+          <w:rFonts w:eastAsia="SimSun"/>
+          <w:lang w:eastAsia="zh-CN"/>
+        </w:rPr>
+        <w:t>rgt &gt;</w:t>
+      </w:r>
+      <w:r>
+        <w:rPr>
+          <w:rFonts w:eastAsia="SimSun"/>
+          <w:lang w:eastAsia="zh-CN"/>
+        </w:rPr>
+        <w:t xml:space="preserve"> </w:t>
+      </w:r>
+      <w:r>
+        <w:rPr>
+          <w:rFonts w:eastAsia="SimSun"/>
+          <w:lang w:eastAsia="zh-CN"/>
+        </w:rPr>
+        <w:t>$RGT;</w:t>
+      </w:r>
+    </w:p>
+    <w:p>
+      <w:pPr>
+        <w:pStyle w:val="Text"/>
+        <w:rPr>
+          <w:rFonts w:eastAsia="SimSun"/>
+          <w:lang w:eastAsia="zh-CN"/>
+        </w:rPr>
+      </w:pPr>
+      <w:r>
+        <w:rPr>
+          <w:rFonts w:eastAsia="SimSun" w:hint="eastAsia"/>
+          <w:lang w:eastAsia="zh-CN"/>
+        </w:rPr>
+        <w:t>B</w:t>
+      </w:r>
+      <w:r>
+        <w:rPr>
+          <w:rFonts w:eastAsia="SimSun"/>
+          <w:lang w:eastAsia="zh-CN"/>
+        </w:rPr>
+        <w:t xml:space="preserve">y doing this, we can </w:t>
+      </w:r>
+      <w:r>
+        <w:rPr>
+          <w:rFonts w:eastAsia="SimSun"/>
+          <w:lang w:eastAsia="zh-CN"/>
+        </w:rPr>
+        <w:t>find the descending categories using</w:t>
+      </w:r>
+      <w:r>
+        <w:rPr>
+          <w:rFonts w:eastAsia="SimSun"/>
+          <w:lang w:eastAsia="zh-CN"/>
+        </w:rPr>
+        <w:t xml:space="preserve"> </w:t>
+      </w:r>
+      <w:r>
+        <w:rPr>
+          <w:rFonts w:eastAsia="SimSun"/>
+          <w:lang w:eastAsia="zh-CN"/>
+        </w:rPr>
+        <w:t>the same table without writing another recursive function.</w:t>
+      </w:r>
+      <w:r>
+        <w:rPr>
+          <w:rFonts w:eastAsia="SimSun"/>
+          <w:lang w:eastAsia="zh-CN"/>
+        </w:rPr>
+        <w:t xml:space="preserve"> </w:t>
+      </w:r>
+      <w:r>
+        <w:rPr>
+          <w:rFonts w:eastAsia="SimSun"/>
+          <w:lang w:eastAsia="zh-CN"/>
+        </w:rPr>
+        <w:t>I</w:t>
+      </w:r>
+      <w:r>
+        <w:rPr>
+          <w:rFonts w:eastAsia="SimSun"/>
+          <w:lang w:eastAsia="zh-CN"/>
+        </w:rPr>
+        <w:t xml:space="preserve">t </w:t>
+      </w:r>
+      <w:r>
+        <w:rPr>
+          <w:rFonts w:eastAsia="SimSun"/>
+          <w:lang w:eastAsia="zh-CN"/>
+        </w:rPr>
+        <w:t xml:space="preserve">also </w:t>
+      </w:r>
+      <w:r>
+        <w:rPr>
+          <w:rFonts w:eastAsia="SimSun"/>
+          <w:lang w:eastAsia="zh-CN"/>
+        </w:rPr>
+        <w:t>reduce</w:t>
+      </w:r>
+      <w:r>
+        <w:rPr>
+          <w:rFonts w:eastAsia="SimSun"/>
+          <w:lang w:eastAsia="zh-CN"/>
+        </w:rPr>
+        <w:t>s</w:t>
+      </w:r>
+      <w:r>
+        <w:rPr>
+          <w:rFonts w:eastAsia="SimSun"/>
+          <w:lang w:eastAsia="zh-CN"/>
+        </w:rPr>
+        <w:t xml:space="preserve"> the I/O frequency when searching the preceding categories.</w:t>
+      </w:r>
+    </w:p>
+    <w:p>
+      <w:pPr>
+        <w:pStyle w:val="Text"/>
+        <w:rPr>
+          <w:rFonts w:eastAsia="SimSun"/>
+          <w:lang w:eastAsia="zh-CN"/>
+        </w:rPr>
+      </w:pPr>
+      <w:r>
+        <w:rPr>
+          <w:rFonts w:eastAsia="SimSun"/>
+          <w:lang w:eastAsia="zh-CN"/>
+        </w:rPr>
+        <w:lastRenderedPageBreak/>
+        <w:tab/>
+      </w:r>
+      <w:r>
+        <w:rPr>
+          <w:rFonts w:eastAsia="SimSun"/>
+          <w:b/>
+          <w:lang w:eastAsia="zh-CN"/>
+        </w:rPr>
+        <w:t>Given an entity, return all entities that are co-occurred with this entity in one statement</w:t>
+      </w:r>
+      <w:r>
+        <w:rPr>
+          <w:rFonts w:eastAsia="SimSun" w:hint="eastAsia"/>
+          <w:b/>
+          <w:lang w:eastAsia="zh-CN"/>
+        </w:rPr>
+        <w:t>.</w:t>
+      </w:r>
+      <w:r>
+        <w:rPr>
+          <w:rFonts w:eastAsia="SimSun"/>
+          <w:lang w:eastAsia="zh-CN"/>
+        </w:rPr>
+        <w:t xml:space="preserve"> </w:t>
+      </w:r>
+      <w:r>
+        <w:rPr>
+          <w:rFonts w:eastAsia="SimSun"/>
+          <w:lang w:eastAsia="zh-CN"/>
+        </w:rPr>
+        <w:t xml:space="preserve">The result could be </w:t>
+      </w:r>
+      <w:r>
+        <w:rPr>
+          <w:rFonts w:eastAsia="SimSun"/>
+          <w:lang w:eastAsia="zh-CN"/>
+        </w:rPr>
+        <w:t>obtained</w:t>
+      </w:r>
+      <w:r>
+        <w:rPr>
+          <w:rFonts w:eastAsia="SimSun"/>
+          <w:lang w:eastAsia="zh-CN"/>
+        </w:rPr>
+        <w:t xml:space="preserve"> by</w:t>
+      </w:r>
+      <w:r>
+        <w:rPr>
+          <w:rFonts w:eastAsia="SimSun" w:hint="eastAsia"/>
+          <w:lang w:eastAsia="zh-CN"/>
+        </w:rPr>
+        <w:t xml:space="preserve"> refer</w:t>
+      </w:r>
+      <w:r>
+        <w:rPr>
+          <w:rFonts w:eastAsia="SimSun"/>
+          <w:lang w:eastAsia="zh-CN"/>
+        </w:rPr>
+        <w:t>ring</w:t>
+      </w:r>
+      <w:r>
+        <w:rPr>
+          <w:rFonts w:eastAsia="SimSun" w:hint="eastAsia"/>
+          <w:lang w:eastAsia="zh-CN"/>
+        </w:rPr>
+        <w:t xml:space="preserve"> to the </w:t>
+      </w:r>
+      <w:r>
+        <w:rPr>
+          <w:rFonts w:eastAsia="SimSun"/>
+          <w:lang w:eastAsia="zh-CN"/>
+        </w:rPr>
+        <w:t xml:space="preserve">table </w:t>
+      </w:r>
+      <w:r>
+        <w:rPr>
+          <w:rFonts w:eastAsia="SimSun" w:hint="eastAsia"/>
+          <w:lang w:eastAsia="zh-CN"/>
+        </w:rPr>
+        <w:t>Correlation</w:t>
+      </w:r>
+      <w:r>
+        <w:rPr>
+          <w:rFonts w:eastAsia="SimSun"/>
+          <w:lang w:eastAsia="zh-CN"/>
+        </w:rPr>
+        <w:t>(eid, weid, cid), where eid is the given entity id, weid is the co-occurred id, cid is the property id.</w:t>
+      </w:r>
+    </w:p>
+    <w:p>
+      <w:pPr>
+        <w:pStyle w:val="Text"/>
+        <w:rPr>
+          <w:rFonts w:eastAsia="SimSun"/>
+          <w:lang w:eastAsia="zh-CN"/>
+        </w:rPr>
+      </w:pPr>
+      <w:r>
+        <w:rPr>
+          <w:rFonts w:eastAsia="SimSun"/>
+          <w:lang w:eastAsia="zh-CN"/>
+        </w:rPr>
+        <w:tab/>
+      </w:r>
+      <w:r>
+        <w:rPr>
+          <w:rFonts w:eastAsia="SimSun"/>
+          <w:lang w:eastAsia="zh-CN"/>
+        </w:rPr>
+        <w:t>In order to cover all claims appeared, I query the entity in both columns and union them as the result.</w:t>
+      </w:r>
+    </w:p>
+    <w:p>
+      <w:pPr>
+        <w:pStyle w:val="Text"/>
+        <w:jc w:val="center"/>
+        <w:rPr>
+          <w:rFonts w:eastAsia="SimSun"/>
+          <w:lang w:eastAsia="zh-CN"/>
+        </w:rPr>
+      </w:pPr>
+      <w:r>
+        <w:rPr>
+          <w:rFonts w:eastAsia="SimSun"/>
+          <w:lang w:eastAsia="zh-CN"/>
+        </w:rPr>
+        <w:t xml:space="preserve">SELECT DISTINCT(weid) FROM Correlation </w:t>
+      </w:r>
+      <w:r>
+        <w:rPr>
+          <w:rFonts w:eastAsia="SimSun"/>
+          <w:lang w:eastAsia="zh-CN"/>
+        </w:rPr>
+        <w:t xml:space="preserve">WHERE </w:t>
+      </w:r>
+      <w:r>
+        <w:rPr>
+          <w:rFonts w:eastAsia="SimSun"/>
+          <w:lang w:eastAsia="zh-CN"/>
+        </w:rPr>
+        <w:t>eid = $ID</w:t>
+      </w:r>
+    </w:p>
+    <w:p>
+      <w:pPr>
+        <w:pStyle w:val="Text"/>
+        <w:jc w:val="center"/>
+        <w:rPr>
+          <w:rFonts w:eastAsia="SimSun"/>
+          <w:lang w:eastAsia="zh-CN"/>
+        </w:rPr>
+      </w:pPr>
+      <w:r>
+        <w:rPr>
+          <w:rFonts w:eastAsia="SimSun"/>
+          <w:lang w:eastAsia="zh-CN"/>
+        </w:rPr>
+        <w:t xml:space="preserve">SELECT DISTINCT(eid) FROM Correlation </w:t>
+      </w:r>
+      <w:r>
+        <w:rPr>
+          <w:rFonts w:eastAsia="SimSun"/>
+          <w:lang w:eastAsia="zh-CN"/>
+        </w:rPr>
+        <w:t xml:space="preserve">WHERE </w:t>
+      </w:r>
+      <w:r>
+        <w:rPr>
+          <w:rFonts w:eastAsia="SimSun"/>
+          <w:lang w:eastAsia="zh-CN"/>
+        </w:rPr>
+        <w:t>weid = $ID</w:t>
+      </w:r>
+    </w:p>
+    <w:p>
+      <w:pPr>
+        <w:pStyle w:val="Text"/>
+        <w:rPr>
+          <w:rFonts w:eastAsia="SimSun"/>
+          <w:lang w:eastAsia="zh-CN"/>
+        </w:rPr>
+      </w:pPr>
+      <w:r>
+        <w:rPr>
+          <w:rFonts w:eastAsia="SimSun"/>
+          <w:lang w:eastAsia="zh-CN"/>
+        </w:rPr>
+        <w:t>Then</w:t>
+      </w:r>
+      <w:r>
+        <w:rPr>
+          <w:rFonts w:eastAsia="SimSun"/>
+          <w:lang w:eastAsia="zh-CN"/>
+        </w:rPr>
+        <w:t xml:space="preserve"> we can</w:t>
+      </w:r>
+      <w:r>
+        <w:rPr>
+          <w:rFonts w:eastAsia="SimSun"/>
+          <w:lang w:eastAsia="zh-CN"/>
+        </w:rPr>
+        <w:t xml:space="preserve"> union them and find the corresponding Entity by id.</w:t>
+      </w:r>
+    </w:p>
+    <w:p>
+      <w:pPr>
+        <w:pStyle w:val="Text"/>
+        <w:rPr>
+          <w:rFonts w:eastAsia="SimSun"/>
+          <w:lang w:eastAsia="zh-CN"/>
+        </w:rPr>
+      </w:pPr>
+      <w:r>
+        <w:rPr>
+          <w:b/>
+        </w:rPr>
+        <w:tab/>
+      </w:r>
+      <w:r>
+        <w:rPr>
+          <w:b/>
+        </w:rPr>
+        <w:t>Given an entity, return all the properties and statements it possesses</w:t>
+      </w:r>
+      <w:r>
+        <w:t xml:space="preserve">. </w:t>
+      </w:r>
+      <w:r>
+        <w:rPr>
+          <w:rFonts w:eastAsia="SimSun"/>
+          <w:lang w:eastAsia="zh-CN"/>
+        </w:rPr>
+        <w:t xml:space="preserve">Based on the table Claim, Cqmapping, </w:t>
+      </w:r>
+      <w:r>
+        <w:rPr>
+          <w:rFonts w:eastAsia="SimSun"/>
+          <w:lang w:eastAsia="zh-CN"/>
+        </w:rPr>
+        <w:t>Qualifier.</w:t>
+      </w:r>
+      <w:r>
+        <w:rPr>
+          <w:rFonts w:eastAsia="SimSun" w:hint="eastAsia"/>
+          <w:lang w:eastAsia="zh-CN"/>
+        </w:rPr>
+        <w:t xml:space="preserve"> </w:t>
+      </w:r>
+      <w:r>
+        <w:rPr>
+          <w:rFonts w:eastAsia="SimSun"/>
+          <w:lang w:eastAsia="zh-CN"/>
+        </w:rPr>
+        <w:t>W</w:t>
+      </w:r>
+      <w:r>
+        <w:rPr>
+          <w:rFonts w:eastAsia="SimSun" w:hint="eastAsia"/>
+          <w:lang w:eastAsia="zh-CN"/>
+        </w:rPr>
+        <w:t xml:space="preserve">e </w:t>
+      </w:r>
+      <w:r>
+        <w:rPr>
+          <w:rFonts w:eastAsia="SimSun"/>
+          <w:lang w:eastAsia="zh-CN"/>
+        </w:rPr>
+        <w:t>can f</w:t>
+      </w:r>
+      <w:r>
+        <w:rPr>
+          <w:rFonts w:eastAsia="SimSun"/>
+          <w:lang w:eastAsia="zh-CN"/>
+        </w:rPr>
+        <w:t>irst search</w:t>
+      </w:r>
+      <w:r>
+        <w:rPr>
+          <w:rFonts w:eastAsia="SimSun"/>
+          <w:lang w:eastAsia="zh-CN"/>
+        </w:rPr>
+        <w:t xml:space="preserve"> related Claim by the entity id. </w:t>
+      </w:r>
+      <w:r>
+        <w:rPr>
+          <w:rFonts w:eastAsia="SimSun"/>
+          <w:lang w:eastAsia="zh-CN"/>
+        </w:rPr>
+        <w:t>Then for each claim, we search related quali</w:t>
+      </w:r>
+      <w:r>
+        <w:rPr>
+          <w:rFonts w:eastAsia="SimSun"/>
+          <w:lang w:eastAsia="zh-CN"/>
+        </w:rPr>
+        <w:t>fiers from the table Cqmapping.</w:t>
+      </w:r>
+      <w:r>
+        <w:rPr>
+          <w:rFonts w:eastAsia="SimSun" w:hint="eastAsia"/>
+          <w:lang w:eastAsia="zh-CN"/>
+        </w:rPr>
+        <w:t xml:space="preserve"> </w:t>
+      </w:r>
+      <w:r>
+        <w:rPr>
+          <w:rFonts w:eastAsia="SimSun"/>
+          <w:lang w:eastAsia="zh-CN"/>
+        </w:rPr>
+        <w:t xml:space="preserve">Using the qualifier ID, </w:t>
+      </w:r>
+      <w:r>
+        <w:rPr>
+          <w:rFonts w:eastAsia="SimSun"/>
+          <w:lang w:eastAsia="zh-CN"/>
+        </w:rPr>
+        <w:t xml:space="preserve">we can find its corresponding value from the table Qualifier. </w:t>
+      </w:r>
+      <w:r>
+        <w:rPr>
+          <w:rFonts w:eastAsia="SimSun" w:hint="eastAsia"/>
+          <w:lang w:eastAsia="zh-CN"/>
+        </w:rPr>
+        <w:t xml:space="preserve"> </w:t>
+      </w:r>
+      <w:r>
+        <w:rPr>
+          <w:rFonts w:eastAsia="SimSun"/>
+          <w:lang w:eastAsia="zh-CN"/>
+        </w:rPr>
+        <w:t>Finally, we concatenate a</w:t>
+      </w:r>
+      <w:r>
+        <w:rPr>
+          <w:rFonts w:eastAsia="SimSun"/>
+          <w:lang w:eastAsia="zh-CN"/>
+        </w:rPr>
+        <w:t>ll of them to form a statement. Meantime, we still search the Entity to find corresponding names.</w:t>
+      </w:r>
+    </w:p>
+    <w:p>
+      <w:pPr>
+        <w:pStyle w:val="Text"/>
+        <w:rPr>
+          <w:rFonts w:eastAsia="SimSun"/>
+          <w:lang w:eastAsia="zh-CN"/>
+        </w:rPr>
+      </w:pPr>
+      <w:r>
+        <w:rPr>
+          <w:rFonts w:eastAsia="SimSun"/>
+          <w:lang w:eastAsia="zh-CN"/>
+        </w:rPr>
+        <w:tab/>
+        <w:t>For detailed querying efficiency, you can refer to Appendix B.</w:t>
+      </w:r>
+    </w:p>
+    <w:p>
+      <w:pPr>
+        <w:pStyle w:val="Text"/>
+        <w:rPr>
+          <w:rFonts w:eastAsia="SimSun"/>
+          <w:lang w:eastAsia="zh-CN"/>
+        </w:rPr>
+      </w:pPr>
+    </w:p>
+    <w:p>
+      <w:pPr>
+        <w:pStyle w:val="SectionHeading"/>
+        <w:outlineLvl w:val="0"/>
+      </w:pPr>
+      <w:r>
         <w:t xml:space="preserve"> </w:t>
       </w:r>
       <w:r>
@@ -1963,13 +3496,7 @@
         <w:t xml:space="preserve">To deal with this kind of queries, we may need the information about qualifier, which is on </w:t>
       </w:r>
       <w:r>
-        <w:rPr>
-          <w:color w:val="FF0000"/>
-        </w:rPr>
-        <w:t>our to-do list</w:t>
-      </w:r>
-      <w:r>
-        <w:t>.</w:t>
+        <w:t>our to-do list.</w:t>
       </w:r>
     </w:p>
     <w:p>
@@ -2010,8 +3537,6 @@
       <w:r>
         <w:t xml:space="preserve"> and usage</w:t>
       </w:r>
-      <w:bookmarkStart w:id="0" w:name="_GoBack"/>
-      <w:bookmarkEnd w:id="0"/>
       <w:r>
         <w:t xml:space="preserve">, please </w:t>
       </w:r>
@@ -2060,25 +3585,16 @@
         <w:t xml:space="preserve">Firstly, on issues of </w:t>
       </w:r>
       <w:r>
-        <w:t>efficiency in database design. Despite simplifying schema, we are not satisfied with the speed of data import. We also believe there leaves much room for improvement: we can try using [</w:t>
-      </w:r>
-      <w:r>
-        <w:rPr>
-          <w:color w:val="FF0000"/>
-        </w:rPr>
-        <w:t>Add</w:t>
-      </w:r>
-      <w:r>
-        <w:t>:] … Also, the storage size can be further compressed by [</w:t>
-      </w:r>
-      <w:r>
-        <w:rPr>
-          <w:color w:val="FF0000"/>
-        </w:rPr>
-        <w:t>Add</w:t>
-      </w:r>
-      <w:r>
-        <w:t>.]</w:t>
+        <w:t>efficiency in database design. Despite simplifying schema, we are not satisfied with the speed of data import. We also believe there leaves much room for improvement: we can t</w:t>
+      </w:r>
+      <w:r>
+        <w:t xml:space="preserve">ry using more logical database decompression. </w:t>
+      </w:r>
+      <w:r>
+        <w:t>Also, the storage siz</w:t>
+      </w:r>
+      <w:r>
+        <w:t>e can be further compressed by calculating maximum length of each field.</w:t>
       </w:r>
     </w:p>
     <w:p>
@@ -2087,7 +3603,13 @@
       </w:pPr>
       <w:r>
         <w:tab/>
-        <w:t>Beside, we can deliberate more into</w:t>
+        <w:t>Beside</w:t>
+      </w:r>
+      <w:r>
+        <w:t>s</w:t>
+      </w:r>
+      <w:r>
+        <w:t>, we can deliberate more into</w:t>
       </w:r>
       <w:r>
         <w:t xml:space="preserve"> KB-QA system. </w:t>
@@ -2126,6 +3648,9 @@
       <w:r>
         <w:t>In this report, we investigated the whole process of processing, constructing and querying on Wikidata, an open-source knowledge base.</w:t>
       </w:r>
+      <w:r>
+        <w:t xml:space="preserve"> Though optimization on querying about hierarchical relations by preorder tree, we obtained a significant speed up. Also we construct a simple and highly extensible web application, WikiQuery, to demonstrate the effectiveness of our databse.</w:t>
+      </w:r>
     </w:p>
     <w:p>
       <w:pPr>
@@ -2171,8 +3696,53 @@
         <w:pStyle w:val="References"/>
       </w:pPr>
       <w:r>
+        <w:t>Olivier Corby, Catherine Faron Zucker. The KGRAM Abstract Machine for Knowledge Graph Querying. (2010)</w:t>
+      </w:r>
+    </w:p>
+    <w:p>
+      <w:pPr>
+        <w:pStyle w:val="References"/>
+      </w:pPr>
+      <w:r>
+        <w:t>Jay Pujara, Hui Miao, Lise Getoor, William Cohen. Knowledge Graph Identification. 542–557 (2013)</w:t>
+      </w:r>
+    </w:p>
+    <w:p>
+      <w:pPr>
+        <w:pStyle w:val="References"/>
+      </w:pPr>
+      <w:r>
+        <w:t xml:space="preserve">Kurt Bollacker, Colin Evans, Praveen Paritosh, Tim Sturge, and Jamie Taylor. Freebase: A Collaboratively Created Graph Database For Structuring Human Knowledge. In </w:t>
+      </w:r>
+      <w:r>
+        <w:rPr>
+          <w:i/>
+        </w:rPr>
+        <w:t>Proceedings of the 2008 ACM SIGMOD International Conference on Management of Data</w:t>
+      </w:r>
+      <w:r>
+        <w:t>, pages 1247–1250, New York, 2008. ACM.</w:t>
+      </w:r>
+    </w:p>
+    <w:p>
+      <w:pPr>
+        <w:pStyle w:val="References"/>
+      </w:pPr>
+      <w:r>
         <w:lastRenderedPageBreak/>
-        <w:t>Olivier Corby, Catherine Faron Zucker. The KGRAM Abstract Machine for Knowledge Graph Querying. (2010)</w:t>
+        <w:t>Denny Vrandeci</w:t>
+      </w:r>
+      <w:r>
+        <w:t xml:space="preserve">c and Markus Krötzsch. Wikidata: a Free ´ Collaborative Knowledge Base. </w:t>
+      </w:r>
+      <w:r>
+        <w:rPr>
+          <w:i/>
+        </w:rPr>
+        <w:t>Communications of the ACM</w:t>
+      </w:r>
+      <w:r>
+        <w:t>, 57(10):78–85, 2014.</w:t>
       </w:r>
     </w:p>
     <w:p>
@@ -2180,7 +3750,16 @@
         <w:pStyle w:val="References"/>
       </w:pPr>
       <w:r>
-        <w:t>Jay Pujara, Hui Miao, Lise Getoor, William Cohen. Knowledge Graph Identification. 542–557 (2013)</w:t>
+        <w:t xml:space="preserve">Jens Lehmann, Robert Isele, Max Jakob, Anja Jentzsch, Dimitris Kontokostas, Pablo N. Mendes, Sebastian Hellmann, Mohamed Morsey, Patrick van Kleef, Sören Auer, and Christian Bizer. DBpedia – A Large-scale, Multilingual Knowledge Base Extracted from Wikipedia. </w:t>
+      </w:r>
+      <w:r>
+        <w:rPr>
+          <w:i/>
+        </w:rPr>
+        <w:t>Semantic Web Journal</w:t>
+      </w:r>
+      <w:r>
+        <w:t>, 6(2), 2013</w:t>
       </w:r>
     </w:p>
     <w:p>
@@ -2188,16 +3767,16 @@
         <w:pStyle w:val="References"/>
       </w:pPr>
       <w:r>
-        <w:t xml:space="preserve">Kurt Bollacker, Colin Evans, Praveen Paritosh, Tim Sturge, and Jamie Taylor. Freebase: A Collaboratively Created Graph Database For Structuring Human Knowledge. In </w:t>
+        <w:t xml:space="preserve">Fabian M. Suchanek, Gjergji Kasneci, and Gerhard Weikum. YAGO: A Core of Semantic Knowledge Unifying WordNet and Wikipedia. In </w:t>
       </w:r>
       <w:r>
         <w:rPr>
           <w:i/>
         </w:rPr>
-        <w:t>Proceedings of the 2008 ACM SIGMOD International Conference on Management of Data</w:t>
-      </w:r>
-      <w:r>
-        <w:t>, pages 1247–1250, New York, 2008. ACM.</w:t>
+        <w:t>16th international conference on World Wide Web</w:t>
+      </w:r>
+      <w:r>
+        <w:t>, pages 697–706, New York, 2007. ACM</w:t>
       </w:r>
     </w:p>
     <w:p>
@@ -2205,70 +3784,19 @@
         <w:pStyle w:val="References"/>
       </w:pPr>
       <w:r>
-        <w:t>Denny Vrandeci</w:t>
-      </w:r>
-      <w:r>
-        <w:t xml:space="preserve">c and Markus Krötzsch. Wikidata: a Free ´ Collaborative Knowledge Base. </w:t>
+        <w:t xml:space="preserve">Andrew Carlson, Justin Betteridge, Richard C Wang, Estevam R Hruschka Jr, and Tom M Mitchell. Coupled semisupervised learning for information extraction. In </w:t>
       </w:r>
       <w:r>
         <w:rPr>
           <w:i/>
         </w:rPr>
-        <w:t>Communications of the ACM</w:t>
-      </w:r>
-      <w:r>
-        <w:t>, 57(10):78–85, 2014.</w:t>
-      </w:r>
-    </w:p>
-    <w:p>
-      <w:pPr>
-        <w:pStyle w:val="References"/>
-      </w:pPr>
-      <w:r>
-        <w:t xml:space="preserve">Jens Lehmann, Robert Isele, Max Jakob, Anja Jentzsch, Dimitris Kontokostas, Pablo N. Mendes, Sebastian Hellmann, Mohamed Morsey, Patrick van Kleef, Sören Auer, and Christian Bizer. DBpedia – A Large-scale, Multilingual Knowledge Base Extracted from Wikipedia. </w:t>
+        <w:t xml:space="preserve">Proceedings of the third </w:t>
       </w:r>
       <w:r>
         <w:rPr>
           <w:i/>
         </w:rPr>
-        <w:t>Semantic Web Journal</w:t>
-      </w:r>
-      <w:r>
-        <w:t>, 6(2), 2013</w:t>
-      </w:r>
-    </w:p>
-    <w:p>
-      <w:pPr>
-        <w:pStyle w:val="References"/>
-      </w:pPr>
-      <w:r>
-        <w:t xml:space="preserve">Fabian M. Suchanek, Gjergji Kasneci, and Gerhard Weikum. YAGO: A Core of Semantic Knowledge Unifying WordNet and </w:t>
-      </w:r>
-      <w:r>
-        <w:t xml:space="preserve">Wikipedia. In </w:t>
-      </w:r>
-      <w:r>
-        <w:rPr>
-          <w:i/>
-        </w:rPr>
-        <w:t>16th international conference on World Wide Web</w:t>
-      </w:r>
-      <w:r>
-        <w:t>, pages 697–706, New York, 2007. ACM</w:t>
-      </w:r>
-    </w:p>
-    <w:p>
-      <w:pPr>
-        <w:pStyle w:val="References"/>
-      </w:pPr>
-      <w:r>
-        <w:t xml:space="preserve">Andrew Carlson, Justin Betteridge, Richard C Wang, Estevam R Hruschka Jr, and Tom M Mitchell. Coupled semisupervised learning for information extraction. In </w:t>
-      </w:r>
-      <w:r>
-        <w:rPr>
-          <w:i/>
-        </w:rPr>
-        <w:t>Proceedings of the third ACM international conference on Web search and data mining</w:t>
+        <w:t>ACM international conference on Web search and data mining</w:t>
       </w:r>
       <w:r>
         <w:t>, pages 101–110, New York, 2010. ACM.</w:t>
@@ -2373,7 +3901,7 @@
               <wp:align>center</wp:align>
             </wp:positionH>
             <wp:positionV relativeFrom="paragraph">
-              <wp:posOffset>350842</wp:posOffset>
+              <wp:posOffset>410845</wp:posOffset>
             </wp:positionV>
             <wp:extent cx="5895340" cy="7626350"/>
             <wp:effectExtent l="0" t="0" r="0" b="0"/>
@@ -2390,7 +3918,7 @@
                     <pic:cNvPicPr/>
                   </pic:nvPicPr>
                   <pic:blipFill>
-                    <a:blip r:embed="rId11" cstate="print">
+                    <a:blip r:embed="rId13" cstate="print">
                       <a:extLst>
                         <a:ext uri="{28A0092B-C50C-407E-A947-70E740481C1C}">
                           <a14:useLocalDpi xmlns:a14="http://schemas.microsoft.com/office/drawing/2010/main" val="0"/>
@@ -2470,144 +3998,878 @@
     </w:p>
     <w:p>
       <w:pPr>
-        <w:rPr>
+        <w:pStyle w:val="SectionHeading"/>
+        <w:outlineLvl w:val="0"/>
+      </w:pPr>
+      <w:r>
+        <w:lastRenderedPageBreak/>
+        <w:t>Appendix B: Querying Efficiency</w:t>
+      </w:r>
+    </w:p>
+    <w:p>
+      <w:pPr>
+        <w:rPr>
+          <w:rFonts w:ascii="Times New Roman" w:eastAsia="Times New Roman" w:hAnsi="Times New Roman" w:cs="Times New Roman"/>
+          <w:sz w:val="20"/>
+          <w:szCs w:val="20"/>
           <w:lang w:eastAsia="en-US"/>
         </w:rPr>
       </w:pPr>
-    </w:p>
-    <w:p>
-      <w:pPr>
-        <w:rPr>
+      <w:r>
+        <w:rPr>
+          <w:rFonts w:ascii="Times New Roman" w:eastAsia="Times New Roman" w:hAnsi="Times New Roman" w:cs="Times New Roman"/>
+          <w:sz w:val="20"/>
+          <w:szCs w:val="20"/>
           <w:lang w:eastAsia="en-US"/>
         </w:rPr>
-      </w:pPr>
-    </w:p>
-    <w:p>
-      <w:pPr>
-        <w:rPr>
+        <w:t>d</w:t>
+      </w:r>
+      <w:r>
+        <w:rPr>
+          <w:rFonts w:ascii="Times New Roman" w:eastAsia="Times New Roman" w:hAnsi="Times New Roman" w:cs="Times New Roman" w:hint="eastAsia"/>
+          <w:sz w:val="20"/>
+          <w:szCs w:val="20"/>
           <w:lang w:eastAsia="en-US"/>
         </w:rPr>
-      </w:pPr>
-    </w:p>
-    <w:p>
-      <w:pPr>
-        <w:rPr>
+        <w:t>Hard</w:t>
+      </w:r>
+      <w:r>
+        <w:rPr>
+          <w:rFonts w:ascii="Times New Roman" w:eastAsia="Times New Roman" w:hAnsi="Times New Roman" w:cs="Times New Roman"/>
+          <w:sz w:val="20"/>
+          <w:szCs w:val="20"/>
           <w:lang w:eastAsia="en-US"/>
         </w:rPr>
-      </w:pPr>
-    </w:p>
-    <w:p>
-      <w:pPr>
-        <w:rPr>
+        <w:t>ware</w:t>
+      </w:r>
+    </w:p>
+    <w:p>
+      <w:pPr>
+        <w:rPr>
+          <w:rFonts w:ascii="Times New Roman" w:eastAsia="Times New Roman" w:hAnsi="Times New Roman" w:cs="Times New Roman"/>
+          <w:sz w:val="20"/>
+          <w:szCs w:val="20"/>
           <w:lang w:eastAsia="en-US"/>
         </w:rPr>
       </w:pPr>
-    </w:p>
-    <w:p>
-      <w:pPr>
-        <w:rPr>
+      <w:r>
+        <w:rPr>
+          <w:rFonts w:ascii="Times New Roman" w:eastAsia="Times New Roman" w:hAnsi="Times New Roman" w:cs="Times New Roman"/>
+          <w:sz w:val="20"/>
+          <w:szCs w:val="20"/>
           <w:lang w:eastAsia="en-US"/>
         </w:rPr>
-      </w:pPr>
-    </w:p>
-    <w:p>
-      <w:pPr>
-        <w:rPr>
+        <w:t>Intel® Core™ i7-4790K CPU @ 4.00GHz × 8</w:t>
+      </w:r>
+    </w:p>
+    <w:p>
+      <w:pPr>
+        <w:rPr>
+          <w:rFonts w:ascii="Times New Roman" w:eastAsia="Times New Roman" w:hAnsi="Times New Roman" w:cs="Times New Roman"/>
+          <w:sz w:val="20"/>
+          <w:szCs w:val="20"/>
           <w:lang w:eastAsia="en-US"/>
         </w:rPr>
       </w:pPr>
-    </w:p>
-    <w:p>
-      <w:pPr>
-        <w:rPr>
+      <w:r>
+        <w:rPr>
+          <w:rFonts w:ascii="Times New Roman" w:eastAsia="Times New Roman" w:hAnsi="Times New Roman" w:cs="Times New Roman" w:hint="eastAsia"/>
+          <w:sz w:val="20"/>
+          <w:szCs w:val="20"/>
           <w:lang w:eastAsia="en-US"/>
         </w:rPr>
-      </w:pPr>
-      <w:r>
-        <w:rPr>
-          <w:noProof/>
-        </w:rPr>
-        <w:drawing>
-          <wp:anchor distT="0" distB="0" distL="114300" distR="114300" simplePos="0" relativeHeight="251671552" behindDoc="0" locked="0" layoutInCell="1" allowOverlap="1" wp14:anchorId="3EEAD118" wp14:editId="51645571">
-            <wp:simplePos x="0" y="0"/>
-            <wp:positionH relativeFrom="margin">
-              <wp:posOffset>0</wp:posOffset>
-            </wp:positionH>
-            <wp:positionV relativeFrom="paragraph">
-              <wp:posOffset>283845</wp:posOffset>
-            </wp:positionV>
-            <wp:extent cx="6392545" cy="2790190"/>
-            <wp:effectExtent l="0" t="0" r="8255" b="0"/>
-            <wp:wrapSquare wrapText="bothSides"/>
-            <wp:docPr id="7" name="Picture 7"/>
-            <wp:cNvGraphicFramePr>
-              <a:graphicFrameLocks xmlns:a="http://schemas.openxmlformats.org/drawingml/2006/main" noChangeAspect="1"/>
-            </wp:cNvGraphicFramePr>
-            <a:graphic xmlns:a="http://schemas.openxmlformats.org/drawingml/2006/main">
-              <a:graphicData uri="http://schemas.openxmlformats.org/drawingml/2006/picture">
-                <pic:pic xmlns:pic="http://schemas.openxmlformats.org/drawingml/2006/picture">
-                  <pic:nvPicPr>
-                    <pic:cNvPr id="1" name=""/>
-                    <pic:cNvPicPr/>
-                  </pic:nvPicPr>
-                  <pic:blipFill>
-                    <a:blip r:embed="rId12">
-                      <a:extLst>
-                        <a:ext uri="{28A0092B-C50C-407E-A947-70E740481C1C}">
-                          <a14:useLocalDpi xmlns:a14="http://schemas.microsoft.com/office/drawing/2010/main" val="0"/>
-                        </a:ext>
-                      </a:extLst>
-                    </a:blip>
-                    <a:stretch>
-                      <a:fillRect/>
-                    </a:stretch>
-                  </pic:blipFill>
-                  <pic:spPr>
-                    <a:xfrm>
-                      <a:off x="0" y="0"/>
-                      <a:ext cx="6392545" cy="2790190"/>
-                    </a:xfrm>
-                    <a:prstGeom prst="rect">
-                      <a:avLst/>
-                    </a:prstGeom>
-                  </pic:spPr>
-                </pic:pic>
-              </a:graphicData>
-            </a:graphic>
-            <wp14:sizeRelH relativeFrom="margin">
-              <wp14:pctWidth>0</wp14:pctWidth>
-            </wp14:sizeRelH>
-            <wp14:sizeRelV relativeFrom="margin">
-              <wp14:pctHeight>0</wp14:pctHeight>
-            </wp14:sizeRelV>
-          </wp:anchor>
-        </w:drawing>
-      </w:r>
-    </w:p>
-    <w:p>
-      <w:pPr>
-        <w:rPr>
+        <w:t>S</w:t>
+      </w:r>
+      <w:r>
+        <w:rPr>
+          <w:rFonts w:ascii="Times New Roman" w:eastAsia="Times New Roman" w:hAnsi="Times New Roman" w:cs="Times New Roman"/>
+          <w:sz w:val="20"/>
+          <w:szCs w:val="20"/>
           <w:lang w:eastAsia="en-US"/>
         </w:rPr>
-      </w:pPr>
-    </w:p>
-    <w:p>
-      <w:pPr>
-        <w:rPr>
+        <w:t>oftware environment</w:t>
+      </w:r>
+    </w:p>
+    <w:p>
+      <w:pPr>
+        <w:rPr>
+          <w:rFonts w:ascii="Times New Roman" w:eastAsia="Times New Roman" w:hAnsi="Times New Roman" w:cs="Times New Roman"/>
+          <w:sz w:val="20"/>
+          <w:szCs w:val="20"/>
           <w:lang w:eastAsia="en-US"/>
         </w:rPr>
       </w:pPr>
-    </w:p>
-    <w:p>
-      <w:pPr>
-        <w:rPr>
+      <w:r>
+        <w:rPr>
+          <w:rFonts w:ascii="Times New Roman" w:eastAsia="Times New Roman" w:hAnsi="Times New Roman" w:cs="Times New Roman"/>
+          <w:sz w:val="20"/>
+          <w:szCs w:val="20"/>
           <w:lang w:eastAsia="en-US"/>
         </w:rPr>
-      </w:pPr>
-    </w:p>
-    <w:p>
-      <w:pPr>
-        <w:rPr>
+        <w:t>Ubuntu 16.04</w:t>
+      </w:r>
+    </w:p>
+    <w:tbl>
+      <w:tblPr>
+        <w:tblStyle w:val="TableGrid"/>
+        <w:tblW w:w="0" w:type="auto"/>
+        <w:tblLook w:val="04A0" w:firstRow="1" w:lastRow="0" w:firstColumn="1" w:lastColumn="0" w:noHBand="0" w:noVBand="1"/>
+      </w:tblPr>
+      <w:tblGrid>
+        <w:gridCol w:w="2972"/>
+        <w:gridCol w:w="3402"/>
+        <w:gridCol w:w="992"/>
+        <w:gridCol w:w="930"/>
+      </w:tblGrid>
+      <w:tr>
+        <w:tc>
+          <w:tcPr>
+            <w:tcW w:w="2972" w:type="dxa"/>
+          </w:tcPr>
+          <w:p>
+            <w:pPr>
+              <w:jc w:val="center"/>
+              <w:rPr>
+                <w:rFonts w:ascii="Times New Roman" w:eastAsia="Times New Roman" w:hAnsi="Times New Roman" w:cs="Times New Roman"/>
+                <w:kern w:val="0"/>
+                <w:sz w:val="20"/>
+                <w:szCs w:val="20"/>
+                <w:lang w:eastAsia="en-US"/>
+              </w:rPr>
+            </w:pPr>
+          </w:p>
+        </w:tc>
+        <w:tc>
+          <w:tcPr>
+            <w:tcW w:w="3402" w:type="dxa"/>
+          </w:tcPr>
+          <w:p>
+            <w:pPr>
+              <w:jc w:val="center"/>
+              <w:rPr>
+                <w:rFonts w:ascii="Times New Roman" w:eastAsia="Times New Roman" w:hAnsi="Times New Roman" w:cs="Times New Roman"/>
+                <w:kern w:val="0"/>
+                <w:sz w:val="20"/>
+                <w:szCs w:val="20"/>
+                <w:lang w:eastAsia="en-US"/>
+              </w:rPr>
+            </w:pPr>
+            <w:r>
+              <w:rPr>
+                <w:rFonts w:ascii="Times New Roman" w:eastAsia="Times New Roman" w:hAnsi="Times New Roman" w:cs="Times New Roman" w:hint="eastAsia"/>
+                <w:kern w:val="0"/>
+                <w:sz w:val="20"/>
+                <w:szCs w:val="20"/>
+                <w:lang w:eastAsia="en-US"/>
+              </w:rPr>
+              <w:t>Optimization Method</w:t>
+            </w:r>
+          </w:p>
+        </w:tc>
+        <w:tc>
+          <w:tcPr>
+            <w:tcW w:w="992" w:type="dxa"/>
+          </w:tcPr>
+          <w:p>
+            <w:pPr>
+              <w:jc w:val="center"/>
+              <w:rPr>
+                <w:rFonts w:ascii="Times New Roman" w:eastAsia="Times New Roman" w:hAnsi="Times New Roman" w:cs="Times New Roman"/>
+                <w:kern w:val="0"/>
+                <w:sz w:val="20"/>
+                <w:szCs w:val="20"/>
+                <w:lang w:eastAsia="en-US"/>
+              </w:rPr>
+            </w:pPr>
+            <w:r>
+              <w:rPr>
+                <w:rFonts w:ascii="Times New Roman" w:eastAsia="Times New Roman" w:hAnsi="Times New Roman" w:cs="Times New Roman"/>
+                <w:kern w:val="0"/>
+                <w:sz w:val="20"/>
+                <w:szCs w:val="20"/>
+                <w:lang w:eastAsia="en-US"/>
+              </w:rPr>
+              <w:t xml:space="preserve">Average </w:t>
+            </w:r>
+            <w:r>
+              <w:rPr>
+                <w:rFonts w:ascii="Times New Roman" w:eastAsia="Times New Roman" w:hAnsi="Times New Roman" w:cs="Times New Roman" w:hint="eastAsia"/>
+                <w:kern w:val="0"/>
+                <w:sz w:val="20"/>
+                <w:szCs w:val="20"/>
+                <w:lang w:eastAsia="en-US"/>
+              </w:rPr>
+              <w:t>B</w:t>
+            </w:r>
+            <w:r>
+              <w:rPr>
+                <w:rFonts w:ascii="Times New Roman" w:eastAsia="Times New Roman" w:hAnsi="Times New Roman" w:cs="Times New Roman"/>
+                <w:kern w:val="0"/>
+                <w:sz w:val="20"/>
+                <w:szCs w:val="20"/>
+                <w:lang w:eastAsia="en-US"/>
+              </w:rPr>
+              <w:t>efore</w:t>
+            </w:r>
+          </w:p>
+        </w:tc>
+        <w:tc>
+          <w:tcPr>
+            <w:tcW w:w="930" w:type="dxa"/>
+          </w:tcPr>
+          <w:p>
+            <w:pPr>
+              <w:jc w:val="center"/>
+              <w:rPr>
+                <w:rFonts w:ascii="Times New Roman" w:eastAsia="Times New Roman" w:hAnsi="Times New Roman" w:cs="Times New Roman"/>
+                <w:kern w:val="0"/>
+                <w:sz w:val="20"/>
+                <w:szCs w:val="20"/>
+                <w:lang w:eastAsia="en-US"/>
+              </w:rPr>
+            </w:pPr>
+            <w:r>
+              <w:rPr>
+                <w:rFonts w:ascii="Times New Roman" w:eastAsia="Times New Roman" w:hAnsi="Times New Roman" w:cs="Times New Roman" w:hint="eastAsia"/>
+                <w:kern w:val="0"/>
+                <w:sz w:val="20"/>
+                <w:szCs w:val="20"/>
+                <w:lang w:eastAsia="en-US"/>
+              </w:rPr>
+              <w:t>Average After</w:t>
+            </w:r>
+          </w:p>
+        </w:tc>
+      </w:tr>
+      <w:tr>
+        <w:tc>
+          <w:tcPr>
+            <w:tcW w:w="2972" w:type="dxa"/>
+          </w:tcPr>
+          <w:p>
+            <w:pPr>
+              <w:jc w:val="center"/>
+              <w:rPr>
+                <w:rFonts w:ascii="Times New Roman" w:eastAsia="Times New Roman" w:hAnsi="Times New Roman" w:cs="Times New Roman"/>
+                <w:kern w:val="0"/>
+                <w:sz w:val="20"/>
+                <w:szCs w:val="20"/>
+                <w:lang w:eastAsia="en-US"/>
+              </w:rPr>
+            </w:pPr>
+            <w:r>
+              <w:rPr>
+                <w:rFonts w:ascii="Times New Roman" w:eastAsia="Times New Roman" w:hAnsi="Times New Roman" w:cs="Times New Roman"/>
+                <w:kern w:val="0"/>
+                <w:sz w:val="20"/>
+                <w:szCs w:val="20"/>
+                <w:lang w:eastAsia="en-US"/>
+              </w:rPr>
+              <w:t>S</w:t>
+            </w:r>
+            <w:r>
+              <w:rPr>
+                <w:rFonts w:ascii="Times New Roman" w:eastAsia="Times New Roman" w:hAnsi="Times New Roman" w:cs="Times New Roman" w:hint="eastAsia"/>
+                <w:kern w:val="0"/>
+                <w:sz w:val="20"/>
+                <w:szCs w:val="20"/>
+                <w:lang w:eastAsia="en-US"/>
+              </w:rPr>
+              <w:t xml:space="preserve">elect </w:t>
+            </w:r>
+            <w:r>
+              <w:rPr>
+                <w:rFonts w:ascii="Times New Roman" w:eastAsia="Times New Roman" w:hAnsi="Times New Roman" w:cs="Times New Roman"/>
+                <w:kern w:val="0"/>
+                <w:sz w:val="20"/>
+                <w:szCs w:val="20"/>
+                <w:lang w:eastAsia="en-US"/>
+              </w:rPr>
+              <w:t>eid from Entity where label = $NAME</w:t>
+            </w:r>
+          </w:p>
+        </w:tc>
+        <w:tc>
+          <w:tcPr>
+            <w:tcW w:w="3402" w:type="dxa"/>
+          </w:tcPr>
+          <w:p>
+            <w:pPr>
+              <w:jc w:val="center"/>
+              <w:rPr>
+                <w:rFonts w:ascii="Times New Roman" w:eastAsia="Times New Roman" w:hAnsi="Times New Roman" w:cs="Times New Roman"/>
+                <w:kern w:val="0"/>
+                <w:sz w:val="20"/>
+                <w:szCs w:val="20"/>
+                <w:lang w:eastAsia="en-US"/>
+              </w:rPr>
+            </w:pPr>
+            <w:r>
+              <w:rPr>
+                <w:rFonts w:ascii="Times New Roman" w:eastAsia="Times New Roman" w:hAnsi="Times New Roman" w:cs="Times New Roman" w:hint="eastAsia"/>
+                <w:kern w:val="0"/>
+                <w:sz w:val="20"/>
+                <w:szCs w:val="20"/>
+                <w:lang w:eastAsia="en-US"/>
+              </w:rPr>
+              <w:t>I</w:t>
+            </w:r>
+            <w:r>
+              <w:rPr>
+                <w:rFonts w:ascii="Times New Roman" w:eastAsia="Times New Roman" w:hAnsi="Times New Roman" w:cs="Times New Roman"/>
+                <w:kern w:val="0"/>
+                <w:sz w:val="20"/>
+                <w:szCs w:val="20"/>
+                <w:lang w:eastAsia="en-US"/>
+              </w:rPr>
+              <w:t>NDEX on Entity(label)</w:t>
+            </w:r>
+          </w:p>
+        </w:tc>
+        <w:tc>
+          <w:tcPr>
+            <w:tcW w:w="992" w:type="dxa"/>
+          </w:tcPr>
+          <w:p>
+            <w:pPr>
+              <w:jc w:val="center"/>
+              <w:rPr>
+                <w:rFonts w:ascii="Times New Roman" w:eastAsia="Times New Roman" w:hAnsi="Times New Roman" w:cs="Times New Roman"/>
+                <w:kern w:val="0"/>
+                <w:sz w:val="20"/>
+                <w:szCs w:val="20"/>
+                <w:lang w:eastAsia="en-US"/>
+              </w:rPr>
+            </w:pPr>
+            <w:r>
+              <w:rPr>
+                <w:rFonts w:ascii="Times New Roman" w:eastAsia="Times New Roman" w:hAnsi="Times New Roman" w:cs="Times New Roman" w:hint="eastAsia"/>
+                <w:kern w:val="0"/>
+                <w:sz w:val="20"/>
+                <w:szCs w:val="20"/>
+                <w:lang w:eastAsia="en-US"/>
+              </w:rPr>
+              <w:t>1</w:t>
+            </w:r>
+            <w:r>
+              <w:rPr>
+                <w:rFonts w:ascii="Times New Roman" w:eastAsia="Times New Roman" w:hAnsi="Times New Roman" w:cs="Times New Roman"/>
+                <w:kern w:val="0"/>
+                <w:sz w:val="20"/>
+                <w:szCs w:val="20"/>
+                <w:lang w:eastAsia="en-US"/>
+              </w:rPr>
+              <w:t>10.512</w:t>
+            </w:r>
+          </w:p>
+        </w:tc>
+        <w:tc>
+          <w:tcPr>
+            <w:tcW w:w="930" w:type="dxa"/>
+          </w:tcPr>
+          <w:p>
+            <w:pPr>
+              <w:jc w:val="center"/>
+              <w:rPr>
+                <w:rFonts w:ascii="Times New Roman" w:eastAsia="Times New Roman" w:hAnsi="Times New Roman" w:cs="Times New Roman"/>
+                <w:kern w:val="0"/>
+                <w:sz w:val="20"/>
+                <w:szCs w:val="20"/>
+                <w:lang w:eastAsia="en-US"/>
+              </w:rPr>
+            </w:pPr>
+            <w:r>
+              <w:rPr>
+                <w:rFonts w:ascii="Times New Roman" w:eastAsia="Times New Roman" w:hAnsi="Times New Roman" w:cs="Times New Roman" w:hint="eastAsia"/>
+                <w:kern w:val="0"/>
+                <w:sz w:val="20"/>
+                <w:szCs w:val="20"/>
+                <w:lang w:eastAsia="en-US"/>
+              </w:rPr>
+              <w:t>0.018</w:t>
+            </w:r>
+          </w:p>
+        </w:tc>
+      </w:tr>
+      <w:tr>
+        <w:tc>
+          <w:tcPr>
+            <w:tcW w:w="2972" w:type="dxa"/>
+          </w:tcPr>
+          <w:p>
+            <w:pPr>
+              <w:jc w:val="center"/>
+              <w:rPr>
+                <w:rFonts w:ascii="Times New Roman" w:eastAsia="Times New Roman" w:hAnsi="Times New Roman" w:cs="Times New Roman"/>
+                <w:kern w:val="0"/>
+                <w:sz w:val="20"/>
+                <w:szCs w:val="20"/>
+                <w:lang w:eastAsia="en-US"/>
+              </w:rPr>
+            </w:pPr>
+            <w:r>
+              <w:rPr>
+                <w:rFonts w:ascii="Times New Roman" w:eastAsia="Times New Roman" w:hAnsi="Times New Roman" w:cs="Times New Roman" w:hint="eastAsia"/>
+                <w:kern w:val="0"/>
+                <w:sz w:val="20"/>
+                <w:szCs w:val="20"/>
+                <w:lang w:eastAsia="en-US"/>
+              </w:rPr>
+              <w:t>Select eid from Alias where alias = $ALIAS</w:t>
+            </w:r>
+          </w:p>
+        </w:tc>
+        <w:tc>
+          <w:tcPr>
+            <w:tcW w:w="3402" w:type="dxa"/>
+          </w:tcPr>
+          <w:p>
+            <w:pPr>
+              <w:jc w:val="center"/>
+              <w:rPr>
+                <w:rFonts w:ascii="Times New Roman" w:eastAsia="Times New Roman" w:hAnsi="Times New Roman" w:cs="Times New Roman"/>
+                <w:kern w:val="0"/>
+                <w:sz w:val="20"/>
+                <w:szCs w:val="20"/>
+                <w:lang w:eastAsia="en-US"/>
+              </w:rPr>
+            </w:pPr>
+            <w:r>
+              <w:rPr>
+                <w:rFonts w:ascii="Times New Roman" w:eastAsia="Times New Roman" w:hAnsi="Times New Roman" w:cs="Times New Roman"/>
+                <w:kern w:val="0"/>
+                <w:sz w:val="20"/>
+                <w:szCs w:val="20"/>
+                <w:lang w:eastAsia="en-US"/>
+              </w:rPr>
+              <w:t>INDEX on Alias(alias)</w:t>
+            </w:r>
+          </w:p>
+        </w:tc>
+        <w:tc>
+          <w:tcPr>
+            <w:tcW w:w="992" w:type="dxa"/>
+          </w:tcPr>
+          <w:p>
+            <w:pPr>
+              <w:jc w:val="center"/>
+              <w:rPr>
+                <w:rFonts w:ascii="Times New Roman" w:eastAsia="Times New Roman" w:hAnsi="Times New Roman" w:cs="Times New Roman"/>
+                <w:kern w:val="0"/>
+                <w:sz w:val="20"/>
+                <w:szCs w:val="20"/>
+                <w:lang w:eastAsia="en-US"/>
+              </w:rPr>
+            </w:pPr>
+            <w:r>
+              <w:rPr>
+                <w:rFonts w:ascii="Times New Roman" w:eastAsia="Times New Roman" w:hAnsi="Times New Roman" w:cs="Times New Roman" w:hint="eastAsia"/>
+                <w:kern w:val="0"/>
+                <w:sz w:val="20"/>
+                <w:szCs w:val="20"/>
+                <w:lang w:eastAsia="en-US"/>
+              </w:rPr>
+              <w:t>0.16s</w:t>
+            </w:r>
+          </w:p>
+        </w:tc>
+        <w:tc>
+          <w:tcPr>
+            <w:tcW w:w="930" w:type="dxa"/>
+          </w:tcPr>
+          <w:p>
+            <w:pPr>
+              <w:jc w:val="center"/>
+              <w:rPr>
+                <w:rFonts w:ascii="Times New Roman" w:eastAsia="Times New Roman" w:hAnsi="Times New Roman" w:cs="Times New Roman"/>
+                <w:kern w:val="0"/>
+                <w:sz w:val="20"/>
+                <w:szCs w:val="20"/>
+                <w:lang w:eastAsia="en-US"/>
+              </w:rPr>
+            </w:pPr>
+            <w:r>
+              <w:rPr>
+                <w:rFonts w:ascii="Times New Roman" w:eastAsia="Times New Roman" w:hAnsi="Times New Roman" w:cs="Times New Roman" w:hint="eastAsia"/>
+                <w:kern w:val="0"/>
+                <w:sz w:val="20"/>
+                <w:szCs w:val="20"/>
+                <w:lang w:eastAsia="en-US"/>
+              </w:rPr>
+              <w:t>0.0002s</w:t>
+            </w:r>
+          </w:p>
+        </w:tc>
+      </w:tr>
+      <w:tr>
+        <w:tc>
+          <w:tcPr>
+            <w:tcW w:w="2972" w:type="dxa"/>
+          </w:tcPr>
+          <w:p>
+            <w:pPr>
+              <w:jc w:val="center"/>
+              <w:rPr>
+                <w:rFonts w:ascii="Times New Roman" w:eastAsia="Times New Roman" w:hAnsi="Times New Roman" w:cs="Times New Roman"/>
+                <w:kern w:val="0"/>
+                <w:sz w:val="20"/>
+                <w:szCs w:val="20"/>
+                <w:lang w:eastAsia="en-US"/>
+              </w:rPr>
+            </w:pPr>
+            <w:r>
+              <w:rPr>
+                <w:rFonts w:ascii="Times New Roman" w:eastAsia="Times New Roman" w:hAnsi="Times New Roman" w:cs="Times New Roman"/>
+                <w:kern w:val="0"/>
+                <w:sz w:val="20"/>
+                <w:szCs w:val="20"/>
+                <w:lang w:eastAsia="en-US"/>
+              </w:rPr>
+              <w:t>Query the preceding categories</w:t>
+            </w:r>
+          </w:p>
+        </w:tc>
+        <w:tc>
+          <w:tcPr>
+            <w:tcW w:w="3402" w:type="dxa"/>
+          </w:tcPr>
+          <w:p>
+            <w:pPr>
+              <w:jc w:val="center"/>
+              <w:rPr>
+                <w:rFonts w:ascii="Times New Roman" w:eastAsia="Times New Roman" w:hAnsi="Times New Roman" w:cs="Times New Roman"/>
+                <w:kern w:val="0"/>
+                <w:sz w:val="20"/>
+                <w:szCs w:val="20"/>
+                <w:lang w:eastAsia="en-US"/>
+              </w:rPr>
+            </w:pPr>
+            <w:r>
+              <w:rPr>
+                <w:rFonts w:ascii="Times New Roman" w:eastAsia="Times New Roman" w:hAnsi="Times New Roman" w:cs="Times New Roman" w:hint="eastAsia"/>
+                <w:kern w:val="0"/>
+                <w:sz w:val="20"/>
+                <w:szCs w:val="20"/>
+                <w:lang w:eastAsia="en-US"/>
+              </w:rPr>
+              <w:t>Build Tree</w:t>
+            </w:r>
+          </w:p>
+        </w:tc>
+        <w:tc>
+          <w:tcPr>
+            <w:tcW w:w="992" w:type="dxa"/>
+          </w:tcPr>
+          <w:p>
+            <w:pPr>
+              <w:jc w:val="center"/>
+              <w:rPr>
+                <w:rFonts w:ascii="Times New Roman" w:eastAsia="Times New Roman" w:hAnsi="Times New Roman" w:cs="Times New Roman"/>
+                <w:kern w:val="0"/>
+                <w:sz w:val="20"/>
+                <w:szCs w:val="20"/>
+                <w:lang w:eastAsia="en-US"/>
+              </w:rPr>
+            </w:pPr>
+            <w:r>
+              <w:rPr>
+                <w:rFonts w:ascii="Times New Roman" w:eastAsia="Times New Roman" w:hAnsi="Times New Roman" w:cs="Times New Roman" w:hint="eastAsia"/>
+                <w:kern w:val="0"/>
+                <w:sz w:val="20"/>
+                <w:szCs w:val="20"/>
+                <w:lang w:eastAsia="en-US"/>
+              </w:rPr>
+              <w:t>0.002</w:t>
+            </w:r>
+          </w:p>
+        </w:tc>
+        <w:tc>
+          <w:tcPr>
+            <w:tcW w:w="930" w:type="dxa"/>
+          </w:tcPr>
+          <w:p>
+            <w:pPr>
+              <w:jc w:val="center"/>
+              <w:rPr>
+                <w:rFonts w:ascii="Times New Roman" w:eastAsia="Times New Roman" w:hAnsi="Times New Roman" w:cs="Times New Roman"/>
+                <w:kern w:val="0"/>
+                <w:sz w:val="20"/>
+                <w:szCs w:val="20"/>
+                <w:lang w:eastAsia="en-US"/>
+              </w:rPr>
+            </w:pPr>
+            <w:r>
+              <w:rPr>
+                <w:rFonts w:ascii="Times New Roman" w:eastAsia="Times New Roman" w:hAnsi="Times New Roman" w:cs="Times New Roman" w:hint="eastAsia"/>
+                <w:kern w:val="0"/>
+                <w:sz w:val="20"/>
+                <w:szCs w:val="20"/>
+                <w:lang w:eastAsia="en-US"/>
+              </w:rPr>
+              <w:t>0.0003</w:t>
+            </w:r>
+          </w:p>
+        </w:tc>
+      </w:tr>
+      <w:tr>
+        <w:tc>
+          <w:tcPr>
+            <w:tcW w:w="2972" w:type="dxa"/>
+            <w:vMerge w:val="restart"/>
+          </w:tcPr>
+          <w:p>
+            <w:pPr>
+              <w:jc w:val="center"/>
+              <w:rPr>
+                <w:rFonts w:ascii="Times New Roman" w:eastAsia="Times New Roman" w:hAnsi="Times New Roman" w:cs="Times New Roman"/>
+                <w:kern w:val="0"/>
+                <w:sz w:val="20"/>
+                <w:szCs w:val="20"/>
+                <w:lang w:eastAsia="en-US"/>
+              </w:rPr>
+            </w:pPr>
+            <w:r>
+              <w:rPr>
+                <w:rFonts w:ascii="Times New Roman" w:eastAsia="Times New Roman" w:hAnsi="Times New Roman" w:cs="Times New Roman" w:hint="eastAsia"/>
+                <w:kern w:val="0"/>
+                <w:sz w:val="20"/>
+                <w:szCs w:val="20"/>
+                <w:lang w:eastAsia="en-US"/>
+              </w:rPr>
+              <w:t xml:space="preserve">Query the claim </w:t>
+            </w:r>
+            <w:r>
+              <w:rPr>
+                <w:rFonts w:ascii="Times New Roman" w:eastAsia="Times New Roman" w:hAnsi="Times New Roman" w:cs="Times New Roman"/>
+                <w:kern w:val="0"/>
+                <w:sz w:val="20"/>
+                <w:szCs w:val="20"/>
+                <w:lang w:eastAsia="en-US"/>
+              </w:rPr>
+              <w:t>or statement</w:t>
+            </w:r>
+          </w:p>
+        </w:tc>
+        <w:tc>
+          <w:tcPr>
+            <w:tcW w:w="3402" w:type="dxa"/>
+          </w:tcPr>
+          <w:p>
+            <w:pPr>
+              <w:jc w:val="center"/>
+              <w:rPr>
+                <w:rFonts w:ascii="Times New Roman" w:eastAsia="Times New Roman" w:hAnsi="Times New Roman" w:cs="Times New Roman"/>
+                <w:kern w:val="0"/>
+                <w:sz w:val="20"/>
+                <w:szCs w:val="20"/>
+                <w:lang w:eastAsia="en-US"/>
+              </w:rPr>
+            </w:pPr>
+            <w:r>
+              <w:rPr>
+                <w:rFonts w:ascii="Times New Roman" w:eastAsia="Times New Roman" w:hAnsi="Times New Roman" w:cs="Times New Roman" w:hint="eastAsia"/>
+                <w:kern w:val="0"/>
+                <w:sz w:val="20"/>
+                <w:szCs w:val="20"/>
+                <w:lang w:eastAsia="en-US"/>
+              </w:rPr>
+              <w:t>De</w:t>
+            </w:r>
+            <w:r>
+              <w:rPr>
+                <w:rFonts w:ascii="Times New Roman" w:eastAsia="Times New Roman" w:hAnsi="Times New Roman" w:cs="Times New Roman"/>
+                <w:kern w:val="0"/>
+                <w:sz w:val="20"/>
+                <w:szCs w:val="20"/>
+                <w:lang w:eastAsia="en-US"/>
+              </w:rPr>
+              <w:t>compose the Tables into three</w:t>
+            </w:r>
+          </w:p>
+        </w:tc>
+        <w:tc>
+          <w:tcPr>
+            <w:tcW w:w="992" w:type="dxa"/>
+          </w:tcPr>
+          <w:p>
+            <w:pPr>
+              <w:jc w:val="center"/>
+              <w:rPr>
+                <w:rFonts w:ascii="Times New Roman" w:eastAsia="Times New Roman" w:hAnsi="Times New Roman" w:cs="Times New Roman"/>
+                <w:kern w:val="0"/>
+                <w:sz w:val="20"/>
+                <w:szCs w:val="20"/>
+                <w:lang w:eastAsia="en-US"/>
+              </w:rPr>
+            </w:pPr>
+            <w:r>
+              <w:rPr>
+                <w:rFonts w:ascii="Times New Roman" w:eastAsia="Times New Roman" w:hAnsi="Times New Roman" w:cs="Times New Roman"/>
+                <w:kern w:val="0"/>
+                <w:sz w:val="20"/>
+                <w:szCs w:val="20"/>
+                <w:lang w:eastAsia="en-US"/>
+              </w:rPr>
+              <w:t>150.3</w:t>
+            </w:r>
+          </w:p>
+        </w:tc>
+        <w:tc>
+          <w:tcPr>
+            <w:tcW w:w="930" w:type="dxa"/>
+          </w:tcPr>
+          <w:p>
+            <w:pPr>
+              <w:jc w:val="center"/>
+              <w:rPr>
+                <w:rFonts w:ascii="Times New Roman" w:eastAsia="Times New Roman" w:hAnsi="Times New Roman" w:cs="Times New Roman"/>
+                <w:kern w:val="0"/>
+                <w:sz w:val="20"/>
+                <w:szCs w:val="20"/>
+                <w:lang w:eastAsia="en-US"/>
+              </w:rPr>
+            </w:pPr>
+            <w:r>
+              <w:rPr>
+                <w:rFonts w:ascii="Times New Roman" w:eastAsia="Times New Roman" w:hAnsi="Times New Roman" w:cs="Times New Roman" w:hint="eastAsia"/>
+                <w:kern w:val="0"/>
+                <w:sz w:val="20"/>
+                <w:szCs w:val="20"/>
+                <w:lang w:eastAsia="en-US"/>
+              </w:rPr>
+              <w:t>0.03</w:t>
+            </w:r>
+          </w:p>
+        </w:tc>
+      </w:tr>
+      <w:tr>
+        <w:tc>
+          <w:tcPr>
+            <w:tcW w:w="2972" w:type="dxa"/>
+            <w:vMerge/>
+          </w:tcPr>
+          <w:p>
+            <w:pPr>
+              <w:jc w:val="center"/>
+              <w:rPr>
+                <w:rFonts w:ascii="Times New Roman" w:eastAsia="Times New Roman" w:hAnsi="Times New Roman" w:cs="Times New Roman"/>
+                <w:kern w:val="0"/>
+                <w:sz w:val="20"/>
+                <w:szCs w:val="20"/>
+                <w:lang w:eastAsia="en-US"/>
+              </w:rPr>
+            </w:pPr>
+          </w:p>
+        </w:tc>
+        <w:tc>
+          <w:tcPr>
+            <w:tcW w:w="3402" w:type="dxa"/>
+          </w:tcPr>
+          <w:p>
+            <w:pPr>
+              <w:jc w:val="center"/>
+              <w:rPr>
+                <w:rFonts w:ascii="Times New Roman" w:eastAsia="Times New Roman" w:hAnsi="Times New Roman" w:cs="Times New Roman"/>
+                <w:kern w:val="0"/>
+                <w:sz w:val="20"/>
+                <w:szCs w:val="20"/>
+                <w:lang w:eastAsia="en-US"/>
+              </w:rPr>
+            </w:pPr>
+            <w:r>
+              <w:rPr>
+                <w:rFonts w:ascii="Times New Roman" w:eastAsia="Times New Roman" w:hAnsi="Times New Roman" w:cs="Times New Roman" w:hint="eastAsia"/>
+                <w:kern w:val="0"/>
+                <w:sz w:val="20"/>
+                <w:szCs w:val="20"/>
+                <w:lang w:eastAsia="en-US"/>
+              </w:rPr>
+              <w:t>INDEX on Cqmapping(</w:t>
+            </w:r>
+            <w:r>
+              <w:rPr>
+                <w:rFonts w:ascii="Times New Roman" w:eastAsia="Times New Roman" w:hAnsi="Times New Roman" w:cs="Times New Roman"/>
+                <w:kern w:val="0"/>
+                <w:sz w:val="20"/>
+                <w:szCs w:val="20"/>
+                <w:lang w:eastAsia="en-US"/>
+              </w:rPr>
+              <w:t>cid</w:t>
+            </w:r>
+            <w:r>
+              <w:rPr>
+                <w:rFonts w:ascii="Times New Roman" w:eastAsia="Times New Roman" w:hAnsi="Times New Roman" w:cs="Times New Roman" w:hint="eastAsia"/>
+                <w:kern w:val="0"/>
+                <w:sz w:val="20"/>
+                <w:szCs w:val="20"/>
+                <w:lang w:eastAsia="en-US"/>
+              </w:rPr>
+              <w:t>)</w:t>
+            </w:r>
+          </w:p>
+        </w:tc>
+        <w:tc>
+          <w:tcPr>
+            <w:tcW w:w="992" w:type="dxa"/>
+          </w:tcPr>
+          <w:p>
+            <w:pPr>
+              <w:jc w:val="center"/>
+              <w:rPr>
+                <w:rFonts w:ascii="Times New Roman" w:eastAsia="Times New Roman" w:hAnsi="Times New Roman" w:cs="Times New Roman"/>
+                <w:kern w:val="0"/>
+                <w:sz w:val="20"/>
+                <w:szCs w:val="20"/>
+                <w:lang w:eastAsia="en-US"/>
+              </w:rPr>
+            </w:pPr>
+            <w:r>
+              <w:rPr>
+                <w:rFonts w:ascii="Times New Roman" w:eastAsia="Times New Roman" w:hAnsi="Times New Roman" w:cs="Times New Roman" w:hint="eastAsia"/>
+                <w:kern w:val="0"/>
+                <w:sz w:val="20"/>
+                <w:szCs w:val="20"/>
+                <w:lang w:eastAsia="en-US"/>
+              </w:rPr>
+              <w:t>0.03</w:t>
+            </w:r>
+          </w:p>
+        </w:tc>
+        <w:tc>
+          <w:tcPr>
+            <w:tcW w:w="930" w:type="dxa"/>
+          </w:tcPr>
+          <w:p>
+            <w:pPr>
+              <w:jc w:val="center"/>
+              <w:rPr>
+                <w:rFonts w:ascii="Times New Roman" w:eastAsia="Times New Roman" w:hAnsi="Times New Roman" w:cs="Times New Roman"/>
+                <w:kern w:val="0"/>
+                <w:sz w:val="20"/>
+                <w:szCs w:val="20"/>
+                <w:lang w:eastAsia="en-US"/>
+              </w:rPr>
+            </w:pPr>
+            <w:r>
+              <w:rPr>
+                <w:rFonts w:ascii="Times New Roman" w:eastAsia="Times New Roman" w:hAnsi="Times New Roman" w:cs="Times New Roman" w:hint="eastAsia"/>
+                <w:kern w:val="0"/>
+                <w:sz w:val="20"/>
+                <w:szCs w:val="20"/>
+                <w:lang w:eastAsia="en-US"/>
+              </w:rPr>
+              <w:t>0.018</w:t>
+            </w:r>
+          </w:p>
+        </w:tc>
+      </w:tr>
+    </w:tbl>
+    <w:p>
+      <w:pPr>
+        <w:rPr>
+          <w:rFonts w:ascii="Times New Roman" w:eastAsia="Times New Roman" w:hAnsi="Times New Roman" w:cs="Times New Roman"/>
+          <w:sz w:val="20"/>
+          <w:szCs w:val="20"/>
           <w:lang w:eastAsia="en-US"/>
         </w:rPr>
       </w:pPr>
@@ -2615,90 +4877,9 @@
     <w:p>
       <w:pPr>
         <w:rPr>
-          <w:lang w:eastAsia="en-US"/>
-        </w:rPr>
-      </w:pPr>
-    </w:p>
-    <w:p>
-      <w:pPr>
-        <w:rPr>
-          <w:lang w:eastAsia="en-US"/>
-        </w:rPr>
-      </w:pPr>
-    </w:p>
-    <w:p>
-      <w:pPr>
-        <w:rPr>
-          <w:lang w:eastAsia="en-US"/>
-        </w:rPr>
-      </w:pPr>
-    </w:p>
-    <w:p>
-      <w:pPr>
-        <w:rPr>
-          <w:lang w:eastAsia="en-US"/>
-        </w:rPr>
-      </w:pPr>
-    </w:p>
-    <w:p>
-      <w:pPr>
-        <w:rPr>
-          <w:lang w:eastAsia="en-US"/>
-        </w:rPr>
-      </w:pPr>
-    </w:p>
-    <w:p>
-      <w:pPr>
-        <w:rPr>
-          <w:lang w:eastAsia="en-US"/>
-        </w:rPr>
-      </w:pPr>
-    </w:p>
-    <w:p>
-      <w:pPr>
-        <w:rPr>
-          <w:lang w:eastAsia="en-US"/>
-        </w:rPr>
-      </w:pPr>
-    </w:p>
-    <w:p>
-      <w:pPr>
-        <w:rPr>
-          <w:lang w:eastAsia="en-US"/>
-        </w:rPr>
-      </w:pPr>
-    </w:p>
-    <w:p>
-      <w:pPr>
-        <w:rPr>
-          <w:lang w:eastAsia="en-US"/>
-        </w:rPr>
-      </w:pPr>
-    </w:p>
-    <w:p>
-      <w:pPr>
-        <w:rPr>
-          <w:lang w:eastAsia="en-US"/>
-        </w:rPr>
-      </w:pPr>
-    </w:p>
-    <w:p>
-      <w:pPr>
-        <w:rPr>
-          <w:lang w:eastAsia="en-US"/>
-        </w:rPr>
-      </w:pPr>
-    </w:p>
-    <w:p>
-      <w:pPr>
-        <w:rPr>
-          <w:lang w:eastAsia="en-US"/>
-        </w:rPr>
-      </w:pPr>
-    </w:p>
-    <w:p>
-      <w:pPr>
-        <w:rPr>
+          <w:rFonts w:ascii="Times New Roman" w:eastAsia="Times New Roman" w:hAnsi="Times New Roman" w:cs="Times New Roman"/>
+          <w:sz w:val="20"/>
+          <w:szCs w:val="20"/>
           <w:lang w:eastAsia="en-US"/>
         </w:rPr>
         <w:sectPr>
@@ -2709,86 +4890,26 @@
           <w:titlePg/>
         </w:sectPr>
       </w:pPr>
-    </w:p>
-    <w:p>
-      <w:pPr>
-        <w:pStyle w:val="Text"/>
-      </w:pPr>
-    </w:p>
-    <w:p>
-      <w:pPr>
-        <w:pStyle w:val="SubsectionHeading"/>
-      </w:pPr>
-      <w:r>
-        <w:t>This Is an Example Subsection Heading</w:t>
-      </w:r>
-    </w:p>
-    <w:p>
-      <w:pPr>
-        <w:pStyle w:val="Text"/>
-      </w:pPr>
-      <w:r>
-        <w:t xml:space="preserve">The text below a second-level heading begins without indentation. This is example text. It is 10 point Times New Roman. </w:t>
-      </w:r>
-    </w:p>
-    <w:p>
-      <w:pPr>
-        <w:pStyle w:val="Text-Indent"/>
-      </w:pPr>
-      <w:r>
-        <w:tab/>
-        <w:t xml:space="preserve">This is the second paragraph. It in formatted with the Text-indent style. This is example text. This is example text. It is 10 point Times New Roman. This is example text. It is 10 point Times New Roman. </w:t>
-      </w:r>
-    </w:p>
-    <w:p>
-      <w:pPr>
-        <w:pStyle w:val="SubsubsectionHeading"/>
-      </w:pPr>
-      <w:r>
-        <w:t>This is a Subsubsection Heading</w:t>
-      </w:r>
-    </w:p>
-    <w:p>
-      <w:pPr>
-        <w:pStyle w:val="Text"/>
-      </w:pPr>
-      <w:r>
-        <w:t xml:space="preserve">This is example text. It is 10 point Times New Roman. </w:t>
-      </w:r>
-      <w:r>
-        <w:t>This</w:t>
-      </w:r>
-      <w:r>
-        <w:t xml:space="preserve"> is example text. It is 10 point Times New Roman.</w:t>
-      </w:r>
-    </w:p>
-    <w:p>
-      <w:pPr>
-        <w:pStyle w:val="Text-Indent"/>
-      </w:pPr>
-      <w:r>
-        <w:t>This is example indented text. It is 10 point Times New Roman. This is example indented text. It is 10 point Times New Roman. This is example indented text. It is 10 point Times New Roman. This is example indented text. It is 10 point Times New Roman..</w:t>
-      </w:r>
-    </w:p>
-    <w:p>
-      <w:pPr>
-        <w:pStyle w:val="Extract"/>
-      </w:pPr>
-      <w:r>
-        <w:t>This is an example of an extract or quotation. Note the indent on both sides. Quotation marks are not neces</w:t>
-      </w:r>
-      <w:r>
-        <w:softHyphen/>
-        <w:t>sary if you offset the text in a block like this, and properly identify and cite the quotation in the text.</w:t>
-      </w:r>
-    </w:p>
-    <w:p>
-      <w:pPr>
-        <w:pStyle w:val="FigureCaption"/>
-      </w:pPr>
-      <w:r>
-        <w:t>This Is an Example of a Figure Caption.</w:t>
-      </w:r>
+      <w:r>
+        <w:rPr>
+          <w:rFonts w:ascii="Times New Roman" w:eastAsia="Times New Roman" w:hAnsi="Times New Roman" w:cs="Times New Roman" w:hint="eastAsia"/>
+          <w:sz w:val="20"/>
+          <w:szCs w:val="20"/>
+          <w:lang w:eastAsia="en-US"/>
+        </w:rPr>
+        <w:t xml:space="preserve">Result analysis, when querying one target </w:t>
+      </w:r>
+      <w:r>
+        <w:rPr>
+          <w:rFonts w:ascii="Times New Roman" w:eastAsia="Times New Roman" w:hAnsi="Times New Roman" w:cs="Times New Roman"/>
+          <w:sz w:val="20"/>
+          <w:szCs w:val="20"/>
+          <w:lang w:eastAsia="en-US"/>
+        </w:rPr>
+        <w:t>is not from the primary key and the storage cost of the column behind the “from” is large. It’s very efficient to add the index on the column.</w:t>
+      </w:r>
+      <w:bookmarkStart w:id="0" w:name="_GoBack"/>
+      <w:bookmarkEnd w:id="0"/>
     </w:p>
     <w:p>
       <w:pPr>
@@ -2947,6 +5068,273 @@
     </w:lvl>
   </w:abstractNum>
   <w:abstractNum w:abstractNumId="1" w15:restartNumberingAfterBreak="0">
+    <w:nsid w:val="0D68721B"/>
+    <w:multiLevelType w:val="hybridMultilevel"/>
+    <w:tmpl w:val="5AC6D998"/>
+    <w:lvl w:ilvl="0" w:tplc="6C28A2A0">
+      <w:start w:val="1"/>
+      <w:numFmt w:val="decimal"/>
+      <w:lvlText w:val="%1."/>
+      <w:lvlJc w:val="left"/>
+      <w:pPr>
+        <w:ind w:left="360" w:hanging="360"/>
+      </w:pPr>
+      <w:rPr>
+        <w:rFonts w:hint="default"/>
+      </w:rPr>
+    </w:lvl>
+    <w:lvl w:ilvl="1" w:tplc="04090019">
+      <w:start w:val="1"/>
+      <w:numFmt w:val="lowerLetter"/>
+      <w:lvlText w:val="%2)"/>
+      <w:lvlJc w:val="left"/>
+      <w:pPr>
+        <w:ind w:left="840" w:hanging="420"/>
+      </w:pPr>
+    </w:lvl>
+    <w:lvl w:ilvl="2" w:tplc="0409001B" w:tentative="1">
+      <w:start w:val="1"/>
+      <w:numFmt w:val="lowerRoman"/>
+      <w:lvlText w:val="%3."/>
+      <w:lvlJc w:val="right"/>
+      <w:pPr>
+        <w:ind w:left="1260" w:hanging="420"/>
+      </w:pPr>
+    </w:lvl>
+    <w:lvl w:ilvl="3" w:tplc="0409000F" w:tentative="1">
+      <w:start w:val="1"/>
+      <w:numFmt w:val="decimal"/>
+      <w:lvlText w:val="%4."/>
+      <w:lvlJc w:val="left"/>
+      <w:pPr>
+        <w:ind w:left="1680" w:hanging="420"/>
+      </w:pPr>
+    </w:lvl>
+    <w:lvl w:ilvl="4" w:tplc="04090019" w:tentative="1">
+      <w:start w:val="1"/>
+      <w:numFmt w:val="lowerLetter"/>
+      <w:lvlText w:val="%5)"/>
+      <w:lvlJc w:val="left"/>
+      <w:pPr>
+        <w:ind w:left="2100" w:hanging="420"/>
+      </w:pPr>
+    </w:lvl>
+    <w:lvl w:ilvl="5" w:tplc="0409001B" w:tentative="1">
+      <w:start w:val="1"/>
+      <w:numFmt w:val="lowerRoman"/>
+      <w:lvlText w:val="%6."/>
+      <w:lvlJc w:val="right"/>
+      <w:pPr>
+        <w:ind w:left="2520" w:hanging="420"/>
+      </w:pPr>
+    </w:lvl>
+    <w:lvl w:ilvl="6" w:tplc="0409000F" w:tentative="1">
+      <w:start w:val="1"/>
+      <w:numFmt w:val="decimal"/>
+      <w:lvlText w:val="%7."/>
+      <w:lvlJc w:val="left"/>
+      <w:pPr>
+        <w:ind w:left="2940" w:hanging="420"/>
+      </w:pPr>
+    </w:lvl>
+    <w:lvl w:ilvl="7" w:tplc="04090019" w:tentative="1">
+      <w:start w:val="1"/>
+      <w:numFmt w:val="lowerLetter"/>
+      <w:lvlText w:val="%8)"/>
+      <w:lvlJc w:val="left"/>
+      <w:pPr>
+        <w:ind w:left="3360" w:hanging="420"/>
+      </w:pPr>
+    </w:lvl>
+    <w:lvl w:ilvl="8" w:tplc="0409001B" w:tentative="1">
+      <w:start w:val="1"/>
+      <w:numFmt w:val="lowerRoman"/>
+      <w:lvlText w:val="%9."/>
+      <w:lvlJc w:val="right"/>
+      <w:pPr>
+        <w:ind w:left="3780" w:hanging="420"/>
+      </w:pPr>
+    </w:lvl>
+  </w:abstractNum>
+  <w:abstractNum w:abstractNumId="2" w15:restartNumberingAfterBreak="0">
+    <w:nsid w:val="0ED1181E"/>
+    <w:multiLevelType w:val="hybridMultilevel"/>
+    <w:tmpl w:val="7DFA4784"/>
+    <w:lvl w:ilvl="0" w:tplc="4F1AE64C">
+      <w:start w:val="1"/>
+      <w:numFmt w:val="decimal"/>
+      <w:lvlText w:val="%1."/>
+      <w:lvlJc w:val="left"/>
+      <w:pPr>
+        <w:ind w:left="360" w:hanging="360"/>
+      </w:pPr>
+      <w:rPr>
+        <w:rFonts w:hint="default"/>
+      </w:rPr>
+    </w:lvl>
+    <w:lvl w:ilvl="1" w:tplc="04090019" w:tentative="1">
+      <w:start w:val="1"/>
+      <w:numFmt w:val="lowerLetter"/>
+      <w:lvlText w:val="%2)"/>
+      <w:lvlJc w:val="left"/>
+      <w:pPr>
+        <w:ind w:left="840" w:hanging="420"/>
+      </w:pPr>
+    </w:lvl>
+    <w:lvl w:ilvl="2" w:tplc="0409001B" w:tentative="1">
+      <w:start w:val="1"/>
+      <w:numFmt w:val="lowerRoman"/>
+      <w:lvlText w:val="%3."/>
+      <w:lvlJc w:val="right"/>
+      <w:pPr>
+        <w:ind w:left="1260" w:hanging="420"/>
+      </w:pPr>
+    </w:lvl>
+    <w:lvl w:ilvl="3" w:tplc="0409000F" w:tentative="1">
+      <w:start w:val="1"/>
+      <w:numFmt w:val="decimal"/>
+      <w:lvlText w:val="%4."/>
+      <w:lvlJc w:val="left"/>
+      <w:pPr>
+        <w:ind w:left="1680" w:hanging="420"/>
+      </w:pPr>
+    </w:lvl>
+    <w:lvl w:ilvl="4" w:tplc="04090019" w:tentative="1">
+      <w:start w:val="1"/>
+      <w:numFmt w:val="lowerLetter"/>
+      <w:lvlText w:val="%5)"/>
+      <w:lvlJc w:val="left"/>
+      <w:pPr>
+        <w:ind w:left="2100" w:hanging="420"/>
+      </w:pPr>
+    </w:lvl>
+    <w:lvl w:ilvl="5" w:tplc="0409001B" w:tentative="1">
+      <w:start w:val="1"/>
+      <w:numFmt w:val="lowerRoman"/>
+      <w:lvlText w:val="%6."/>
+      <w:lvlJc w:val="right"/>
+      <w:pPr>
+        <w:ind w:left="2520" w:hanging="420"/>
+      </w:pPr>
+    </w:lvl>
+    <w:lvl w:ilvl="6" w:tplc="0409000F" w:tentative="1">
+      <w:start w:val="1"/>
+      <w:numFmt w:val="decimal"/>
+      <w:lvlText w:val="%7."/>
+      <w:lvlJc w:val="left"/>
+      <w:pPr>
+        <w:ind w:left="2940" w:hanging="420"/>
+      </w:pPr>
+    </w:lvl>
+    <w:lvl w:ilvl="7" w:tplc="04090019" w:tentative="1">
+      <w:start w:val="1"/>
+      <w:numFmt w:val="lowerLetter"/>
+      <w:lvlText w:val="%8)"/>
+      <w:lvlJc w:val="left"/>
+      <w:pPr>
+        <w:ind w:left="3360" w:hanging="420"/>
+      </w:pPr>
+    </w:lvl>
+    <w:lvl w:ilvl="8" w:tplc="0409001B" w:tentative="1">
+      <w:start w:val="1"/>
+      <w:numFmt w:val="lowerRoman"/>
+      <w:lvlText w:val="%9."/>
+      <w:lvlJc w:val="right"/>
+      <w:pPr>
+        <w:ind w:left="3780" w:hanging="420"/>
+      </w:pPr>
+    </w:lvl>
+  </w:abstractNum>
+  <w:abstractNum w:abstractNumId="3" w15:restartNumberingAfterBreak="0">
+    <w:nsid w:val="10607614"/>
+    <w:multiLevelType w:val="hybridMultilevel"/>
+    <w:tmpl w:val="AA920E6E"/>
+    <w:lvl w:ilvl="0" w:tplc="5D0053A0">
+      <w:start w:val="1"/>
+      <w:numFmt w:val="decimal"/>
+      <w:lvlText w:val="%1."/>
+      <w:lvlJc w:val="left"/>
+      <w:pPr>
+        <w:ind w:left="560" w:hanging="360"/>
+      </w:pPr>
+      <w:rPr>
+        <w:rFonts w:hint="default"/>
+      </w:rPr>
+    </w:lvl>
+    <w:lvl w:ilvl="1" w:tplc="04090019" w:tentative="1">
+      <w:start w:val="1"/>
+      <w:numFmt w:val="lowerLetter"/>
+      <w:lvlText w:val="%2)"/>
+      <w:lvlJc w:val="left"/>
+      <w:pPr>
+        <w:ind w:left="1040" w:hanging="420"/>
+      </w:pPr>
+    </w:lvl>
+    <w:lvl w:ilvl="2" w:tplc="0409001B" w:tentative="1">
+      <w:start w:val="1"/>
+      <w:numFmt w:val="lowerRoman"/>
+      <w:lvlText w:val="%3."/>
+      <w:lvlJc w:val="right"/>
+      <w:pPr>
+        <w:ind w:left="1460" w:hanging="420"/>
+      </w:pPr>
+    </w:lvl>
+    <w:lvl w:ilvl="3" w:tplc="0409000F" w:tentative="1">
+      <w:start w:val="1"/>
+      <w:numFmt w:val="decimal"/>
+      <w:lvlText w:val="%4."/>
+      <w:lvlJc w:val="left"/>
+      <w:pPr>
+        <w:ind w:left="1880" w:hanging="420"/>
+      </w:pPr>
+    </w:lvl>
+    <w:lvl w:ilvl="4" w:tplc="04090019" w:tentative="1">
+      <w:start w:val="1"/>
+      <w:numFmt w:val="lowerLetter"/>
+      <w:lvlText w:val="%5)"/>
+      <w:lvlJc w:val="left"/>
+      <w:pPr>
+        <w:ind w:left="2300" w:hanging="420"/>
+      </w:pPr>
+    </w:lvl>
+    <w:lvl w:ilvl="5" w:tplc="0409001B" w:tentative="1">
+      <w:start w:val="1"/>
+      <w:numFmt w:val="lowerRoman"/>
+      <w:lvlText w:val="%6."/>
+      <w:lvlJc w:val="right"/>
+      <w:pPr>
+        <w:ind w:left="2720" w:hanging="420"/>
+      </w:pPr>
+    </w:lvl>
+    <w:lvl w:ilvl="6" w:tplc="0409000F" w:tentative="1">
+      <w:start w:val="1"/>
+      <w:numFmt w:val="decimal"/>
+      <w:lvlText w:val="%7."/>
+      <w:lvlJc w:val="left"/>
+      <w:pPr>
+        <w:ind w:left="3140" w:hanging="420"/>
+      </w:pPr>
+    </w:lvl>
+    <w:lvl w:ilvl="7" w:tplc="04090019" w:tentative="1">
+      <w:start w:val="1"/>
+      <w:numFmt w:val="lowerLetter"/>
+      <w:lvlText w:val="%8)"/>
+      <w:lvlJc w:val="left"/>
+      <w:pPr>
+        <w:ind w:left="3560" w:hanging="420"/>
+      </w:pPr>
+    </w:lvl>
+    <w:lvl w:ilvl="8" w:tplc="0409001B" w:tentative="1">
+      <w:start w:val="1"/>
+      <w:numFmt w:val="lowerRoman"/>
+      <w:lvlText w:val="%9."/>
+      <w:lvlJc w:val="right"/>
+      <w:pPr>
+        <w:ind w:left="3980" w:hanging="420"/>
+      </w:pPr>
+    </w:lvl>
+  </w:abstractNum>
+  <w:abstractNum w:abstractNumId="4" w15:restartNumberingAfterBreak="0">
     <w:nsid w:val="115D60DF"/>
     <w:multiLevelType w:val="hybridMultilevel"/>
     <w:tmpl w:val="453099CE"/>
@@ -3059,7 +5447,96 @@
       </w:rPr>
     </w:lvl>
   </w:abstractNum>
-  <w:abstractNum w:abstractNumId="2" w15:restartNumberingAfterBreak="0">
+  <w:abstractNum w:abstractNumId="5" w15:restartNumberingAfterBreak="0">
+    <w:nsid w:val="125160BC"/>
+    <w:multiLevelType w:val="hybridMultilevel"/>
+    <w:tmpl w:val="B3AA0B90"/>
+    <w:lvl w:ilvl="0" w:tplc="17C2E7BC">
+      <w:start w:val="1"/>
+      <w:numFmt w:val="decimal"/>
+      <w:lvlText w:val="%1."/>
+      <w:lvlJc w:val="left"/>
+      <w:pPr>
+        <w:ind w:left="360" w:hanging="360"/>
+      </w:pPr>
+      <w:rPr>
+        <w:rFonts w:hint="default"/>
+      </w:rPr>
+    </w:lvl>
+    <w:lvl w:ilvl="1" w:tplc="04090019" w:tentative="1">
+      <w:start w:val="1"/>
+      <w:numFmt w:val="lowerLetter"/>
+      <w:lvlText w:val="%2)"/>
+      <w:lvlJc w:val="left"/>
+      <w:pPr>
+        <w:ind w:left="840" w:hanging="420"/>
+      </w:pPr>
+    </w:lvl>
+    <w:lvl w:ilvl="2" w:tplc="0409001B" w:tentative="1">
+      <w:start w:val="1"/>
+      <w:numFmt w:val="lowerRoman"/>
+      <w:lvlText w:val="%3."/>
+      <w:lvlJc w:val="right"/>
+      <w:pPr>
+        <w:ind w:left="1260" w:hanging="420"/>
+      </w:pPr>
+    </w:lvl>
+    <w:lvl w:ilvl="3" w:tplc="0409000F" w:tentative="1">
+      <w:start w:val="1"/>
+      <w:numFmt w:val="decimal"/>
+      <w:lvlText w:val="%4."/>
+      <w:lvlJc w:val="left"/>
+      <w:pPr>
+        <w:ind w:left="1680" w:hanging="420"/>
+      </w:pPr>
+    </w:lvl>
+    <w:lvl w:ilvl="4" w:tplc="04090019" w:tentative="1">
+      <w:start w:val="1"/>
+      <w:numFmt w:val="lowerLetter"/>
+      <w:lvlText w:val="%5)"/>
+      <w:lvlJc w:val="left"/>
+      <w:pPr>
+        <w:ind w:left="2100" w:hanging="420"/>
+      </w:pPr>
+    </w:lvl>
+    <w:lvl w:ilvl="5" w:tplc="0409001B" w:tentative="1">
+      <w:start w:val="1"/>
+      <w:numFmt w:val="lowerRoman"/>
+      <w:lvlText w:val="%6."/>
+      <w:lvlJc w:val="right"/>
+      <w:pPr>
+        <w:ind w:left="2520" w:hanging="420"/>
+      </w:pPr>
+    </w:lvl>
+    <w:lvl w:ilvl="6" w:tplc="0409000F" w:tentative="1">
+      <w:start w:val="1"/>
+      <w:numFmt w:val="decimal"/>
+      <w:lvlText w:val="%7."/>
+      <w:lvlJc w:val="left"/>
+      <w:pPr>
+        <w:ind w:left="2940" w:hanging="420"/>
+      </w:pPr>
+    </w:lvl>
+    <w:lvl w:ilvl="7" w:tplc="04090019" w:tentative="1">
+      <w:start w:val="1"/>
+      <w:numFmt w:val="lowerLetter"/>
+      <w:lvlText w:val="%8)"/>
+      <w:lvlJc w:val="left"/>
+      <w:pPr>
+        <w:ind w:left="3360" w:hanging="420"/>
+      </w:pPr>
+    </w:lvl>
+    <w:lvl w:ilvl="8" w:tplc="0409001B" w:tentative="1">
+      <w:start w:val="1"/>
+      <w:numFmt w:val="lowerRoman"/>
+      <w:lvlText w:val="%9."/>
+      <w:lvlJc w:val="right"/>
+      <w:pPr>
+        <w:ind w:left="3780" w:hanging="420"/>
+      </w:pPr>
+    </w:lvl>
+  </w:abstractNum>
+  <w:abstractNum w:abstractNumId="6" w15:restartNumberingAfterBreak="0">
     <w:nsid w:val="14A8254B"/>
     <w:multiLevelType w:val="hybridMultilevel"/>
     <w:tmpl w:val="B3BCBE04"/>
@@ -3148,11 +5625,11 @@
       </w:pPr>
     </w:lvl>
   </w:abstractNum>
-  <w:abstractNum w:abstractNumId="3" w15:restartNumberingAfterBreak="0">
+  <w:abstractNum w:abstractNumId="7" w15:restartNumberingAfterBreak="0">
     <w:nsid w:val="16102691"/>
     <w:multiLevelType w:val="hybridMultilevel"/>
-    <w:tmpl w:val="CF7A14EA"/>
-    <w:lvl w:ilvl="0" w:tplc="C68ED38A">
+    <w:tmpl w:val="10AE5444"/>
+    <w:lvl w:ilvl="0" w:tplc="08249D6E">
       <w:start w:val="1"/>
       <w:numFmt w:val="decimal"/>
       <w:lvlText w:val="%1."/>
@@ -3161,7 +5638,7 @@
         <w:ind w:left="555" w:hanging="360"/>
       </w:pPr>
       <w:rPr>
-        <w:rFonts w:hint="default"/>
+        <w:rFonts w:ascii="Times New Roman" w:eastAsia="Times New Roman" w:hAnsi="Times New Roman" w:cs="Times New Roman"/>
       </w:rPr>
     </w:lvl>
     <w:lvl w:ilvl="1" w:tplc="04090019" w:tentative="1">
@@ -3237,7 +5714,185 @@
       </w:pPr>
     </w:lvl>
   </w:abstractNum>
-  <w:abstractNum w:abstractNumId="4" w15:restartNumberingAfterBreak="0">
+  <w:abstractNum w:abstractNumId="8" w15:restartNumberingAfterBreak="0">
+    <w:nsid w:val="269A2338"/>
+    <w:multiLevelType w:val="hybridMultilevel"/>
+    <w:tmpl w:val="4238B026"/>
+    <w:lvl w:ilvl="0" w:tplc="F6BE83E4">
+      <w:start w:val="1"/>
+      <w:numFmt w:val="decimal"/>
+      <w:lvlText w:val="%1."/>
+      <w:lvlJc w:val="left"/>
+      <w:pPr>
+        <w:ind w:left="360" w:hanging="360"/>
+      </w:pPr>
+      <w:rPr>
+        <w:rFonts w:hint="default"/>
+      </w:rPr>
+    </w:lvl>
+    <w:lvl w:ilvl="1" w:tplc="04090019" w:tentative="1">
+      <w:start w:val="1"/>
+      <w:numFmt w:val="lowerLetter"/>
+      <w:lvlText w:val="%2)"/>
+      <w:lvlJc w:val="left"/>
+      <w:pPr>
+        <w:ind w:left="840" w:hanging="420"/>
+      </w:pPr>
+    </w:lvl>
+    <w:lvl w:ilvl="2" w:tplc="0409001B" w:tentative="1">
+      <w:start w:val="1"/>
+      <w:numFmt w:val="lowerRoman"/>
+      <w:lvlText w:val="%3."/>
+      <w:lvlJc w:val="right"/>
+      <w:pPr>
+        <w:ind w:left="1260" w:hanging="420"/>
+      </w:pPr>
+    </w:lvl>
+    <w:lvl w:ilvl="3" w:tplc="0409000F" w:tentative="1">
+      <w:start w:val="1"/>
+      <w:numFmt w:val="decimal"/>
+      <w:lvlText w:val="%4."/>
+      <w:lvlJc w:val="left"/>
+      <w:pPr>
+        <w:ind w:left="1680" w:hanging="420"/>
+      </w:pPr>
+    </w:lvl>
+    <w:lvl w:ilvl="4" w:tplc="04090019" w:tentative="1">
+      <w:start w:val="1"/>
+      <w:numFmt w:val="lowerLetter"/>
+      <w:lvlText w:val="%5)"/>
+      <w:lvlJc w:val="left"/>
+      <w:pPr>
+        <w:ind w:left="2100" w:hanging="420"/>
+      </w:pPr>
+    </w:lvl>
+    <w:lvl w:ilvl="5" w:tplc="0409001B" w:tentative="1">
+      <w:start w:val="1"/>
+      <w:numFmt w:val="lowerRoman"/>
+      <w:lvlText w:val="%6."/>
+      <w:lvlJc w:val="right"/>
+      <w:pPr>
+        <w:ind w:left="2520" w:hanging="420"/>
+      </w:pPr>
+    </w:lvl>
+    <w:lvl w:ilvl="6" w:tplc="0409000F" w:tentative="1">
+      <w:start w:val="1"/>
+      <w:numFmt w:val="decimal"/>
+      <w:lvlText w:val="%7."/>
+      <w:lvlJc w:val="left"/>
+      <w:pPr>
+        <w:ind w:left="2940" w:hanging="420"/>
+      </w:pPr>
+    </w:lvl>
+    <w:lvl w:ilvl="7" w:tplc="04090019" w:tentative="1">
+      <w:start w:val="1"/>
+      <w:numFmt w:val="lowerLetter"/>
+      <w:lvlText w:val="%8)"/>
+      <w:lvlJc w:val="left"/>
+      <w:pPr>
+        <w:ind w:left="3360" w:hanging="420"/>
+      </w:pPr>
+    </w:lvl>
+    <w:lvl w:ilvl="8" w:tplc="0409001B" w:tentative="1">
+      <w:start w:val="1"/>
+      <w:numFmt w:val="lowerRoman"/>
+      <w:lvlText w:val="%9."/>
+      <w:lvlJc w:val="right"/>
+      <w:pPr>
+        <w:ind w:left="3780" w:hanging="420"/>
+      </w:pPr>
+    </w:lvl>
+  </w:abstractNum>
+  <w:abstractNum w:abstractNumId="9" w15:restartNumberingAfterBreak="0">
+    <w:nsid w:val="29D47759"/>
+    <w:multiLevelType w:val="hybridMultilevel"/>
+    <w:tmpl w:val="6DB639F4"/>
+    <w:lvl w:ilvl="0" w:tplc="585E8868">
+      <w:start w:val="1"/>
+      <w:numFmt w:val="decimal"/>
+      <w:lvlText w:val="%1."/>
+      <w:lvlJc w:val="left"/>
+      <w:pPr>
+        <w:ind w:left="360" w:hanging="360"/>
+      </w:pPr>
+      <w:rPr>
+        <w:rFonts w:hint="default"/>
+      </w:rPr>
+    </w:lvl>
+    <w:lvl w:ilvl="1" w:tplc="04090019" w:tentative="1">
+      <w:start w:val="1"/>
+      <w:numFmt w:val="lowerLetter"/>
+      <w:lvlText w:val="%2)"/>
+      <w:lvlJc w:val="left"/>
+      <w:pPr>
+        <w:ind w:left="840" w:hanging="420"/>
+      </w:pPr>
+    </w:lvl>
+    <w:lvl w:ilvl="2" w:tplc="0409001B" w:tentative="1">
+      <w:start w:val="1"/>
+      <w:numFmt w:val="lowerRoman"/>
+      <w:lvlText w:val="%3."/>
+      <w:lvlJc w:val="right"/>
+      <w:pPr>
+        <w:ind w:left="1260" w:hanging="420"/>
+      </w:pPr>
+    </w:lvl>
+    <w:lvl w:ilvl="3" w:tplc="0409000F" w:tentative="1">
+      <w:start w:val="1"/>
+      <w:numFmt w:val="decimal"/>
+      <w:lvlText w:val="%4."/>
+      <w:lvlJc w:val="left"/>
+      <w:pPr>
+        <w:ind w:left="1680" w:hanging="420"/>
+      </w:pPr>
+    </w:lvl>
+    <w:lvl w:ilvl="4" w:tplc="04090019" w:tentative="1">
+      <w:start w:val="1"/>
+      <w:numFmt w:val="lowerLetter"/>
+      <w:lvlText w:val="%5)"/>
+      <w:lvlJc w:val="left"/>
+      <w:pPr>
+        <w:ind w:left="2100" w:hanging="420"/>
+      </w:pPr>
+    </w:lvl>
+    <w:lvl w:ilvl="5" w:tplc="0409001B" w:tentative="1">
+      <w:start w:val="1"/>
+      <w:numFmt w:val="lowerRoman"/>
+      <w:lvlText w:val="%6."/>
+      <w:lvlJc w:val="right"/>
+      <w:pPr>
+        <w:ind w:left="2520" w:hanging="420"/>
+      </w:pPr>
+    </w:lvl>
+    <w:lvl w:ilvl="6" w:tplc="0409000F" w:tentative="1">
+      <w:start w:val="1"/>
+      <w:numFmt w:val="decimal"/>
+      <w:lvlText w:val="%7."/>
+      <w:lvlJc w:val="left"/>
+      <w:pPr>
+        <w:ind w:left="2940" w:hanging="420"/>
+      </w:pPr>
+    </w:lvl>
+    <w:lvl w:ilvl="7" w:tplc="04090019" w:tentative="1">
+      <w:start w:val="1"/>
+      <w:numFmt w:val="lowerLetter"/>
+      <w:lvlText w:val="%8)"/>
+      <w:lvlJc w:val="left"/>
+      <w:pPr>
+        <w:ind w:left="3360" w:hanging="420"/>
+      </w:pPr>
+    </w:lvl>
+    <w:lvl w:ilvl="8" w:tplc="0409001B" w:tentative="1">
+      <w:start w:val="1"/>
+      <w:numFmt w:val="lowerRoman"/>
+      <w:lvlText w:val="%9."/>
+      <w:lvlJc w:val="right"/>
+      <w:pPr>
+        <w:ind w:left="3780" w:hanging="420"/>
+      </w:pPr>
+    </w:lvl>
+  </w:abstractNum>
+  <w:abstractNum w:abstractNumId="10" w15:restartNumberingAfterBreak="0">
     <w:nsid w:val="6EF16947"/>
     <w:multiLevelType w:val="hybridMultilevel"/>
     <w:tmpl w:val="03E4BC9A"/>
@@ -3327,19 +5982,37 @@
     </w:lvl>
   </w:abstractNum>
   <w:num w:numId="1">
-    <w:abstractNumId w:val="1"/>
+    <w:abstractNumId w:val="4"/>
   </w:num>
   <w:num w:numId="2">
-    <w:abstractNumId w:val="2"/>
+    <w:abstractNumId w:val="6"/>
   </w:num>
   <w:num w:numId="3">
-    <w:abstractNumId w:val="3"/>
+    <w:abstractNumId w:val="7"/>
   </w:num>
   <w:num w:numId="4">
-    <w:abstractNumId w:val="4"/>
+    <w:abstractNumId w:val="10"/>
   </w:num>
   <w:num w:numId="5">
     <w:abstractNumId w:val="0"/>
+  </w:num>
+  <w:num w:numId="6">
+    <w:abstractNumId w:val="8"/>
+  </w:num>
+  <w:num w:numId="7">
+    <w:abstractNumId w:val="5"/>
+  </w:num>
+  <w:num w:numId="8">
+    <w:abstractNumId w:val="2"/>
+  </w:num>
+  <w:num w:numId="9">
+    <w:abstractNumId w:val="1"/>
+  </w:num>
+  <w:num w:numId="10">
+    <w:abstractNumId w:val="9"/>
+  </w:num>
+  <w:num w:numId="11">
+    <w:abstractNumId w:val="3"/>
   </w:num>
 </w:numbering>
 </file>
@@ -4078,6 +6751,29 @@
     <w:uiPriority w:val="99"/>
     <w:rsid w:val="00220F4A"/>
   </w:style>
+  <w:style w:type="table" w:styleId="TableGrid">
+    <w:name w:val="Table Grid"/>
+    <w:basedOn w:val="TableNormal"/>
+    <w:uiPriority w:val="39"/>
+    <w:rsid w:val="008165F7"/>
+    <w:pPr>
+      <w:spacing w:after="0" w:line="240" w:lineRule="auto"/>
+    </w:pPr>
+    <w:rPr>
+      <w:kern w:val="2"/>
+      <w:sz w:val="21"/>
+    </w:rPr>
+    <w:tblPr>
+      <w:tblBorders>
+        <w:top w:val="single" w:sz="4" w:space="0" w:color="auto"/>
+        <w:left w:val="single" w:sz="4" w:space="0" w:color="auto"/>
+        <w:bottom w:val="single" w:sz="4" w:space="0" w:color="auto"/>
+        <w:right w:val="single" w:sz="4" w:space="0" w:color="auto"/>
+        <w:insideH w:val="single" w:sz="4" w:space="0" w:color="auto"/>
+        <w:insideV w:val="single" w:sz="4" w:space="0" w:color="auto"/>
+      </w:tblBorders>
+    </w:tblPr>
+  </w:style>
 </w:styles>
 </file>
 
@@ -4374,4 +7070,16 @@
     </a:ext>
   </a:extLst>
 </a:theme>
+</file>
+
+<file path=customXml/item1.xml><?xml version="1.0" encoding="utf-8"?>
+<b:Sources xmlns:b="http://schemas.openxmlformats.org/officeDocument/2006/bibliography" xmlns="http://schemas.openxmlformats.org/officeDocument/2006/bibliography" SelectedStyle="\APASixthEditionOfficeOnline.xsl" StyleName="APA" Version="6"/>
+</file>
+
+<file path=customXml/itemProps1.xml><?xml version="1.0" encoding="utf-8"?>
+<ds:datastoreItem xmlns:ds="http://schemas.openxmlformats.org/officeDocument/2006/customXml" ds:itemID="{759817BA-E430-4817-B8A1-3138618F3EE0}">
+  <ds:schemaRefs>
+    <ds:schemaRef ds:uri="http://schemas.openxmlformats.org/officeDocument/2006/bibliography"/>
+  </ds:schemaRefs>
+</ds:datastoreItem>
 </file>
</xml_diff>